<commit_message>
adding game deign document (GDD)
</commit_message>
<xml_diff>
--- a/GAME_DESIGN_DOCUMENT.docx
+++ b/GAME_DESIGN_DOCUMENT.docx
@@ -29,23 +29,7 @@
           <w:b/>
           <w:bCs/>
         </w:rPr>
-        <w:t xml:space="preserve">1. </w:t>
-      </w:r>
-      <w:proofErr w:type="spellStart"/>
-      <w:r>
-        <w:rPr>
-          <w:b/>
-          <w:bCs/>
-        </w:rPr>
-        <w:t>Informasi</w:t>
-      </w:r>
-      <w:proofErr w:type="spellEnd"/>
-      <w:r>
-        <w:rPr>
-          <w:b/>
-          <w:bCs/>
-        </w:rPr>
-        <w:t xml:space="preserve"> Game</w:t>
+        <w:t>1. Informasi Game</w:t>
       </w:r>
     </w:p>
     <w:p>
@@ -59,21 +43,12 @@
           <w:bCs/>
         </w:rPr>
       </w:pPr>
-      <w:proofErr w:type="spellStart"/>
-      <w:r>
-        <w:rPr>
-          <w:b/>
-          <w:bCs/>
-        </w:rPr>
-        <w:t>Judul</w:t>
-      </w:r>
-      <w:proofErr w:type="spellEnd"/>
-      <w:r>
-        <w:rPr>
-          <w:b/>
-          <w:bCs/>
-        </w:rPr>
-        <w:t>: Reality Escape</w:t>
+      <w:r>
+        <w:rPr>
+          <w:b/>
+          <w:bCs/>
+        </w:rPr>
+        <w:t>Judul: Reality Escape</w:t>
       </w:r>
     </w:p>
     <w:p>
@@ -130,23 +105,7 @@
           <w:b/>
           <w:bCs/>
         </w:rPr>
-        <w:t xml:space="preserve">Target </w:t>
-      </w:r>
-      <w:proofErr w:type="spellStart"/>
-      <w:r>
-        <w:rPr>
-          <w:b/>
-          <w:bCs/>
-        </w:rPr>
-        <w:t>Pemain</w:t>
-      </w:r>
-      <w:proofErr w:type="spellEnd"/>
-      <w:r>
-        <w:rPr>
-          <w:b/>
-          <w:bCs/>
-        </w:rPr>
-        <w:t>: R13</w:t>
+        <w:t>Target Pemain: R13</w:t>
       </w:r>
     </w:p>
     <w:p>
@@ -181,7 +140,7 @@
           <w:bCs/>
         </w:rPr>
         <w:pict w14:anchorId="1A1ADAC9">
-          <v:rect id="_x0000_i1073" style="width:0;height:1.5pt" o:hralign="center" o:hrstd="t" o:hr="t" fillcolor="#a0a0a0" stroked="f"/>
+          <v:rect id="_x0000_i1025" style="width:0;height:1.5pt" o:hralign="center" o:hrstd="t" o:hr="t" fillcolor="#a0a0a0" stroked="f"/>
         </w:pict>
       </w:r>
     </w:p>
@@ -197,550 +156,36 @@
           <w:b/>
           <w:bCs/>
         </w:rPr>
-        <w:t xml:space="preserve">2. </w:t>
-      </w:r>
-      <w:proofErr w:type="spellStart"/>
-      <w:r>
-        <w:rPr>
-          <w:b/>
-          <w:bCs/>
-        </w:rPr>
-        <w:t>Konsep</w:t>
-      </w:r>
-      <w:proofErr w:type="spellEnd"/>
-      <w:r>
-        <w:rPr>
-          <w:b/>
-          <w:bCs/>
-        </w:rPr>
-        <w:t xml:space="preserve"> Inti</w:t>
-      </w:r>
-    </w:p>
-    <w:p>
-      <w:pPr>
-        <w:rPr>
-          <w:b/>
-          <w:bCs/>
-        </w:rPr>
-      </w:pPr>
-      <w:r>
-        <w:rPr>
-          <w:b/>
-          <w:bCs/>
-        </w:rPr>
-        <w:t xml:space="preserve">Reality Escape </w:t>
-      </w:r>
-      <w:proofErr w:type="spellStart"/>
-      <w:r>
-        <w:rPr>
-          <w:b/>
-          <w:bCs/>
-        </w:rPr>
-        <w:t>adalah</w:t>
-      </w:r>
-      <w:proofErr w:type="spellEnd"/>
-      <w:r>
-        <w:rPr>
-          <w:b/>
-          <w:bCs/>
-        </w:rPr>
-        <w:t xml:space="preserve"> game platformer puzzle </w:t>
-      </w:r>
-      <w:proofErr w:type="spellStart"/>
-      <w:r>
-        <w:rPr>
-          <w:b/>
-          <w:bCs/>
-        </w:rPr>
-        <w:t>berbasis</w:t>
-      </w:r>
-      <w:proofErr w:type="spellEnd"/>
-      <w:r>
-        <w:rPr>
-          <w:b/>
-          <w:bCs/>
-        </w:rPr>
-        <w:t xml:space="preserve"> </w:t>
-      </w:r>
-      <w:proofErr w:type="spellStart"/>
-      <w:r>
-        <w:rPr>
-          <w:b/>
-          <w:bCs/>
-        </w:rPr>
-        <w:t>cerita</w:t>
-      </w:r>
-      <w:proofErr w:type="spellEnd"/>
-      <w:r>
-        <w:rPr>
-          <w:b/>
-          <w:bCs/>
-        </w:rPr>
-        <w:t xml:space="preserve"> </w:t>
-      </w:r>
-      <w:proofErr w:type="spellStart"/>
-      <w:r>
-        <w:rPr>
-          <w:b/>
-          <w:bCs/>
-        </w:rPr>
-        <w:t>tentang</w:t>
-      </w:r>
-      <w:proofErr w:type="spellEnd"/>
-      <w:r>
-        <w:rPr>
-          <w:b/>
-          <w:bCs/>
-        </w:rPr>
-        <w:t xml:space="preserve"> </w:t>
-      </w:r>
-      <w:proofErr w:type="spellStart"/>
-      <w:r>
-        <w:rPr>
-          <w:b/>
-          <w:bCs/>
-        </w:rPr>
-        <w:t>seorang</w:t>
-      </w:r>
-      <w:proofErr w:type="spellEnd"/>
-      <w:r>
-        <w:rPr>
-          <w:b/>
-          <w:bCs/>
-        </w:rPr>
-        <w:t xml:space="preserve"> pemuda yang </w:t>
-      </w:r>
-      <w:proofErr w:type="spellStart"/>
-      <w:r>
-        <w:rPr>
-          <w:b/>
-          <w:bCs/>
-        </w:rPr>
-        <w:t>terbangun</w:t>
-      </w:r>
-      <w:proofErr w:type="spellEnd"/>
-      <w:r>
-        <w:rPr>
-          <w:b/>
-          <w:bCs/>
-        </w:rPr>
-        <w:t xml:space="preserve"> di </w:t>
-      </w:r>
-      <w:proofErr w:type="spellStart"/>
-      <w:r>
-        <w:rPr>
-          <w:b/>
-          <w:bCs/>
-        </w:rPr>
-        <w:t>hutan</w:t>
-      </w:r>
-      <w:proofErr w:type="spellEnd"/>
-      <w:r>
-        <w:rPr>
-          <w:b/>
-          <w:bCs/>
-        </w:rPr>
-        <w:t xml:space="preserve"> </w:t>
-      </w:r>
-      <w:proofErr w:type="spellStart"/>
-      <w:r>
-        <w:rPr>
-          <w:b/>
-          <w:bCs/>
-        </w:rPr>
-        <w:t>antah</w:t>
-      </w:r>
-      <w:proofErr w:type="spellEnd"/>
-      <w:r>
-        <w:rPr>
-          <w:b/>
-          <w:bCs/>
-        </w:rPr>
-        <w:t xml:space="preserve"> </w:t>
-      </w:r>
-      <w:proofErr w:type="spellStart"/>
-      <w:r>
-        <w:rPr>
-          <w:b/>
-          <w:bCs/>
-        </w:rPr>
-        <w:t>berantah</w:t>
-      </w:r>
-      <w:proofErr w:type="spellEnd"/>
-      <w:r>
-        <w:rPr>
-          <w:b/>
-          <w:bCs/>
-        </w:rPr>
-        <w:t xml:space="preserve"> </w:t>
-      </w:r>
-      <w:proofErr w:type="spellStart"/>
-      <w:r>
-        <w:rPr>
-          <w:b/>
-          <w:bCs/>
-        </w:rPr>
-        <w:t>tanpa</w:t>
-      </w:r>
-      <w:proofErr w:type="spellEnd"/>
-      <w:r>
-        <w:rPr>
-          <w:b/>
-          <w:bCs/>
-        </w:rPr>
-        <w:t xml:space="preserve"> </w:t>
-      </w:r>
-      <w:proofErr w:type="spellStart"/>
-      <w:r>
-        <w:rPr>
-          <w:b/>
-          <w:bCs/>
-        </w:rPr>
-        <w:t>ingatan</w:t>
-      </w:r>
-      <w:proofErr w:type="spellEnd"/>
-      <w:r>
-        <w:rPr>
-          <w:b/>
-          <w:bCs/>
-        </w:rPr>
-        <w:t xml:space="preserve"> </w:t>
-      </w:r>
-      <w:proofErr w:type="spellStart"/>
-      <w:r>
-        <w:rPr>
-          <w:b/>
-          <w:bCs/>
-        </w:rPr>
-        <w:t>jelas</w:t>
-      </w:r>
-      <w:proofErr w:type="spellEnd"/>
-      <w:r>
-        <w:rPr>
-          <w:b/>
-          <w:bCs/>
-        </w:rPr>
-        <w:t xml:space="preserve">. </w:t>
-      </w:r>
-      <w:proofErr w:type="spellStart"/>
-      <w:r>
-        <w:rPr>
-          <w:b/>
-          <w:bCs/>
-        </w:rPr>
-        <w:t>Ia</w:t>
-      </w:r>
-      <w:proofErr w:type="spellEnd"/>
-      <w:r>
-        <w:rPr>
-          <w:b/>
-          <w:bCs/>
-        </w:rPr>
-        <w:t xml:space="preserve"> </w:t>
-      </w:r>
-      <w:proofErr w:type="spellStart"/>
-      <w:r>
-        <w:rPr>
-          <w:b/>
-          <w:bCs/>
-        </w:rPr>
-        <w:t>mencoba</w:t>
-      </w:r>
-      <w:proofErr w:type="spellEnd"/>
-      <w:r>
-        <w:rPr>
-          <w:b/>
-          <w:bCs/>
-        </w:rPr>
-        <w:t xml:space="preserve"> </w:t>
-      </w:r>
-      <w:proofErr w:type="spellStart"/>
-      <w:r>
-        <w:rPr>
-          <w:b/>
-          <w:bCs/>
-        </w:rPr>
-        <w:t>melarikan</w:t>
-      </w:r>
-      <w:proofErr w:type="spellEnd"/>
-      <w:r>
-        <w:rPr>
-          <w:b/>
-          <w:bCs/>
-        </w:rPr>
-        <w:t xml:space="preserve"> </w:t>
-      </w:r>
-      <w:proofErr w:type="spellStart"/>
-      <w:r>
-        <w:rPr>
-          <w:b/>
-          <w:bCs/>
-        </w:rPr>
-        <w:t>diri</w:t>
-      </w:r>
-      <w:proofErr w:type="spellEnd"/>
-      <w:r>
-        <w:rPr>
-          <w:b/>
-          <w:bCs/>
-        </w:rPr>
-        <w:t xml:space="preserve"> </w:t>
-      </w:r>
-      <w:proofErr w:type="spellStart"/>
-      <w:r>
-        <w:rPr>
-          <w:b/>
-          <w:bCs/>
-        </w:rPr>
-        <w:t>dari</w:t>
-      </w:r>
-      <w:proofErr w:type="spellEnd"/>
-      <w:r>
-        <w:rPr>
-          <w:b/>
-          <w:bCs/>
-        </w:rPr>
-        <w:t xml:space="preserve"> dunia </w:t>
-      </w:r>
-      <w:proofErr w:type="spellStart"/>
-      <w:r>
-        <w:rPr>
-          <w:b/>
-          <w:bCs/>
-        </w:rPr>
-        <w:t>tersebut</w:t>
-      </w:r>
-      <w:proofErr w:type="spellEnd"/>
-      <w:r>
-        <w:rPr>
-          <w:b/>
-          <w:bCs/>
-        </w:rPr>
-        <w:t xml:space="preserve">, </w:t>
-      </w:r>
-      <w:proofErr w:type="spellStart"/>
-      <w:r>
-        <w:rPr>
-          <w:b/>
-          <w:bCs/>
-        </w:rPr>
-        <w:t>ia</w:t>
-      </w:r>
-      <w:proofErr w:type="spellEnd"/>
-      <w:r>
-        <w:rPr>
-          <w:b/>
-          <w:bCs/>
-        </w:rPr>
-        <w:t xml:space="preserve"> </w:t>
-      </w:r>
-      <w:proofErr w:type="spellStart"/>
-      <w:r>
-        <w:rPr>
-          <w:b/>
-          <w:bCs/>
-        </w:rPr>
-        <w:t>tidak</w:t>
-      </w:r>
-      <w:proofErr w:type="spellEnd"/>
-      <w:r>
-        <w:rPr>
-          <w:b/>
-          <w:bCs/>
-        </w:rPr>
-        <w:t xml:space="preserve"> </w:t>
-      </w:r>
-      <w:proofErr w:type="spellStart"/>
-      <w:r>
-        <w:rPr>
-          <w:b/>
-          <w:bCs/>
-        </w:rPr>
-        <w:t>menyadari</w:t>
-      </w:r>
-      <w:proofErr w:type="spellEnd"/>
-      <w:r>
-        <w:rPr>
-          <w:b/>
-          <w:bCs/>
-        </w:rPr>
-        <w:t xml:space="preserve"> </w:t>
-      </w:r>
-      <w:proofErr w:type="spellStart"/>
-      <w:r>
-        <w:rPr>
-          <w:b/>
-          <w:bCs/>
-        </w:rPr>
-        <w:t>bahwa</w:t>
-      </w:r>
-      <w:proofErr w:type="spellEnd"/>
-      <w:r>
-        <w:rPr>
-          <w:b/>
-          <w:bCs/>
-        </w:rPr>
-        <w:t xml:space="preserve"> </w:t>
-      </w:r>
-      <w:proofErr w:type="spellStart"/>
-      <w:r>
-        <w:rPr>
-          <w:b/>
-          <w:bCs/>
-        </w:rPr>
-        <w:t>itu</w:t>
-      </w:r>
-      <w:proofErr w:type="spellEnd"/>
-      <w:r>
-        <w:rPr>
-          <w:b/>
-          <w:bCs/>
-        </w:rPr>
-        <w:t xml:space="preserve"> </w:t>
-      </w:r>
-      <w:proofErr w:type="spellStart"/>
-      <w:r>
-        <w:rPr>
-          <w:b/>
-          <w:bCs/>
-        </w:rPr>
-        <w:t>representasi</w:t>
-      </w:r>
-      <w:proofErr w:type="spellEnd"/>
-      <w:r>
-        <w:rPr>
-          <w:b/>
-          <w:bCs/>
-        </w:rPr>
-        <w:t xml:space="preserve"> </w:t>
-      </w:r>
-      <w:proofErr w:type="spellStart"/>
-      <w:r>
-        <w:rPr>
-          <w:b/>
-          <w:bCs/>
-        </w:rPr>
-        <w:t>dari</w:t>
-      </w:r>
-      <w:proofErr w:type="spellEnd"/>
-      <w:r>
-        <w:rPr>
-          <w:b/>
-          <w:bCs/>
-        </w:rPr>
-        <w:t xml:space="preserve"> </w:t>
-      </w:r>
-      <w:proofErr w:type="spellStart"/>
-      <w:r>
-        <w:rPr>
-          <w:b/>
-          <w:bCs/>
-        </w:rPr>
-        <w:t>pikirannya</w:t>
-      </w:r>
-      <w:proofErr w:type="spellEnd"/>
-      <w:r>
-        <w:rPr>
-          <w:b/>
-          <w:bCs/>
-        </w:rPr>
-        <w:t xml:space="preserve"> </w:t>
-      </w:r>
-      <w:proofErr w:type="spellStart"/>
-      <w:r>
-        <w:rPr>
-          <w:b/>
-          <w:bCs/>
-        </w:rPr>
-        <w:t>sendiri</w:t>
-      </w:r>
-      <w:proofErr w:type="spellEnd"/>
-      <w:r>
-        <w:rPr>
-          <w:b/>
-          <w:bCs/>
-        </w:rPr>
-        <w:t xml:space="preserve"> yang </w:t>
-      </w:r>
-      <w:proofErr w:type="spellStart"/>
-      <w:r>
-        <w:rPr>
-          <w:b/>
-          <w:bCs/>
-        </w:rPr>
-        <w:t>sedang</w:t>
-      </w:r>
-      <w:proofErr w:type="spellEnd"/>
-      <w:r>
-        <w:rPr>
-          <w:b/>
-          <w:bCs/>
-        </w:rPr>
-        <w:t xml:space="preserve"> </w:t>
-      </w:r>
-      <w:proofErr w:type="spellStart"/>
-      <w:r>
-        <w:rPr>
-          <w:b/>
-          <w:bCs/>
-        </w:rPr>
-        <w:t>kacau</w:t>
-      </w:r>
-      <w:proofErr w:type="spellEnd"/>
-      <w:r>
-        <w:rPr>
-          <w:b/>
-          <w:bCs/>
-        </w:rPr>
-        <w:t xml:space="preserve"> </w:t>
-      </w:r>
-      <w:proofErr w:type="spellStart"/>
-      <w:r>
-        <w:rPr>
-          <w:b/>
-          <w:bCs/>
-        </w:rPr>
-        <w:t>akibat</w:t>
-      </w:r>
-      <w:proofErr w:type="spellEnd"/>
-      <w:r>
-        <w:rPr>
-          <w:b/>
-          <w:bCs/>
-        </w:rPr>
-        <w:t xml:space="preserve"> </w:t>
-      </w:r>
-      <w:proofErr w:type="spellStart"/>
-      <w:r>
-        <w:rPr>
-          <w:b/>
-          <w:bCs/>
-        </w:rPr>
-        <w:t>penyakit</w:t>
-      </w:r>
-      <w:proofErr w:type="spellEnd"/>
-      <w:r>
-        <w:rPr>
-          <w:b/>
-          <w:bCs/>
-        </w:rPr>
-        <w:t xml:space="preserve"> </w:t>
-      </w:r>
-      <w:proofErr w:type="spellStart"/>
-      <w:r>
-        <w:rPr>
-          <w:b/>
-          <w:bCs/>
-        </w:rPr>
-        <w:t>jiwa</w:t>
-      </w:r>
-      <w:proofErr w:type="spellEnd"/>
-      <w:r>
-        <w:rPr>
-          <w:b/>
-          <w:bCs/>
-        </w:rPr>
-        <w:t>.</w:t>
+        <w:t>2. Konsep Inti</w:t>
+      </w:r>
+    </w:p>
+    <w:p>
+      <w:pPr>
+        <w:rPr>
+          <w:b/>
+          <w:bCs/>
+        </w:rPr>
+      </w:pPr>
+      <w:r>
+        <w:rPr>
+          <w:b/>
+          <w:bCs/>
+        </w:rPr>
+        <w:t xml:space="preserve">Reality Escape adalah game platformer puzzle berbasis cerita tentang seorang pemuda yang terbangun di hutan antah berantah tanpa ingatan jelas. Ia mencoba melarikan diri dari dunia tersebut, </w:t>
+      </w:r>
+      <w:r>
+        <w:rPr>
+          <w:b/>
+          <w:bCs/>
+        </w:rPr>
+        <w:t xml:space="preserve">ia tidak menyadari bahwa itu </w:t>
+      </w:r>
+      <w:r>
+        <w:rPr>
+          <w:b/>
+          <w:bCs/>
+        </w:rPr>
+        <w:t>representasi dari pikirannya sendiri yang sedang kacau akibat penyakit jiwa.</w:t>
       </w:r>
     </w:p>
     <w:p>
@@ -763,230 +208,7 @@
           <w:bCs/>
         </w:rPr>
         <w:br/>
-      </w:r>
-      <w:proofErr w:type="spellStart"/>
-      <w:r>
-        <w:rPr>
-          <w:b/>
-          <w:bCs/>
-        </w:rPr>
-        <w:t>Perpaduan</w:t>
-      </w:r>
-      <w:proofErr w:type="spellEnd"/>
-      <w:r>
-        <w:rPr>
-          <w:b/>
-          <w:bCs/>
-        </w:rPr>
-        <w:t xml:space="preserve"> puzzle, parkour, dan storytelling </w:t>
-      </w:r>
-      <w:proofErr w:type="spellStart"/>
-      <w:r>
-        <w:rPr>
-          <w:b/>
-          <w:bCs/>
-        </w:rPr>
-        <w:t>psikologis</w:t>
-      </w:r>
-      <w:proofErr w:type="spellEnd"/>
-      <w:r>
-        <w:rPr>
-          <w:b/>
-          <w:bCs/>
-        </w:rPr>
-        <w:t xml:space="preserve">, di mana </w:t>
-      </w:r>
-      <w:proofErr w:type="spellStart"/>
-      <w:r>
-        <w:rPr>
-          <w:b/>
-          <w:bCs/>
-        </w:rPr>
-        <w:t>musuh</w:t>
-      </w:r>
-      <w:proofErr w:type="spellEnd"/>
-      <w:r>
-        <w:rPr>
-          <w:b/>
-          <w:bCs/>
-        </w:rPr>
-        <w:t xml:space="preserve"> </w:t>
-      </w:r>
-      <w:proofErr w:type="spellStart"/>
-      <w:r>
-        <w:rPr>
-          <w:b/>
-          <w:bCs/>
-        </w:rPr>
-        <w:t>utama</w:t>
-      </w:r>
-      <w:proofErr w:type="spellEnd"/>
-      <w:r>
-        <w:rPr>
-          <w:b/>
-          <w:bCs/>
-        </w:rPr>
-        <w:t xml:space="preserve"> </w:t>
-      </w:r>
-      <w:proofErr w:type="spellStart"/>
-      <w:r>
-        <w:rPr>
-          <w:b/>
-          <w:bCs/>
-        </w:rPr>
-        <w:t>sebenarnya</w:t>
-      </w:r>
-      <w:proofErr w:type="spellEnd"/>
-      <w:r>
-        <w:rPr>
-          <w:b/>
-          <w:bCs/>
-        </w:rPr>
-        <w:t xml:space="preserve"> </w:t>
-      </w:r>
-      <w:proofErr w:type="spellStart"/>
-      <w:r>
-        <w:rPr>
-          <w:b/>
-          <w:bCs/>
-        </w:rPr>
-        <w:t>adalah</w:t>
-      </w:r>
-      <w:proofErr w:type="spellEnd"/>
-      <w:r>
-        <w:rPr>
-          <w:b/>
-          <w:bCs/>
-        </w:rPr>
-        <w:t xml:space="preserve"> </w:t>
-      </w:r>
-      <w:proofErr w:type="spellStart"/>
-      <w:r>
-        <w:rPr>
-          <w:b/>
-          <w:bCs/>
-        </w:rPr>
-        <w:t>pikiran</w:t>
-      </w:r>
-      <w:proofErr w:type="spellEnd"/>
-      <w:r>
-        <w:rPr>
-          <w:b/>
-          <w:bCs/>
-        </w:rPr>
-        <w:t xml:space="preserve"> dan trauma </w:t>
-      </w:r>
-      <w:proofErr w:type="spellStart"/>
-      <w:r>
-        <w:rPr>
-          <w:b/>
-          <w:bCs/>
-        </w:rPr>
-        <w:t>karakter</w:t>
-      </w:r>
-      <w:proofErr w:type="spellEnd"/>
-      <w:r>
-        <w:rPr>
-          <w:b/>
-          <w:bCs/>
-        </w:rPr>
-        <w:t xml:space="preserve"> </w:t>
-      </w:r>
-      <w:proofErr w:type="spellStart"/>
-      <w:r>
-        <w:rPr>
-          <w:b/>
-          <w:bCs/>
-        </w:rPr>
-        <w:t>itu</w:t>
-      </w:r>
-      <w:proofErr w:type="spellEnd"/>
-      <w:r>
-        <w:rPr>
-          <w:b/>
-          <w:bCs/>
-        </w:rPr>
-        <w:t xml:space="preserve"> </w:t>
-      </w:r>
-      <w:proofErr w:type="spellStart"/>
-      <w:r>
-        <w:rPr>
-          <w:b/>
-          <w:bCs/>
-        </w:rPr>
-        <w:t>sendiri</w:t>
-      </w:r>
-      <w:proofErr w:type="spellEnd"/>
-      <w:r>
-        <w:rPr>
-          <w:b/>
-          <w:bCs/>
-        </w:rPr>
-        <w:t xml:space="preserve">. </w:t>
-      </w:r>
-      <w:proofErr w:type="spellStart"/>
-      <w:r>
-        <w:rPr>
-          <w:b/>
-          <w:bCs/>
-        </w:rPr>
-        <w:t>Setiap</w:t>
-      </w:r>
-      <w:proofErr w:type="spellEnd"/>
-      <w:r>
-        <w:rPr>
-          <w:b/>
-          <w:bCs/>
-        </w:rPr>
-        <w:t xml:space="preserve"> level </w:t>
-      </w:r>
-      <w:proofErr w:type="spellStart"/>
-      <w:r>
-        <w:rPr>
-          <w:b/>
-          <w:bCs/>
-        </w:rPr>
-        <w:t>merepresentasikan</w:t>
-      </w:r>
-      <w:proofErr w:type="spellEnd"/>
-      <w:r>
-        <w:rPr>
-          <w:b/>
-          <w:bCs/>
-        </w:rPr>
-        <w:t xml:space="preserve"> </w:t>
-      </w:r>
-      <w:proofErr w:type="spellStart"/>
-      <w:r>
-        <w:rPr>
-          <w:b/>
-          <w:bCs/>
-        </w:rPr>
-        <w:t>kondisi</w:t>
-      </w:r>
-      <w:proofErr w:type="spellEnd"/>
-      <w:r>
-        <w:rPr>
-          <w:b/>
-          <w:bCs/>
-        </w:rPr>
-        <w:t xml:space="preserve"> mental sang </w:t>
-      </w:r>
-      <w:proofErr w:type="spellStart"/>
-      <w:r>
-        <w:rPr>
-          <w:b/>
-          <w:bCs/>
-        </w:rPr>
-        <w:t>karakter</w:t>
-      </w:r>
-      <w:proofErr w:type="spellEnd"/>
-      <w:r>
-        <w:rPr>
-          <w:b/>
-          <w:bCs/>
-        </w:rPr>
-        <w:t>.</w:t>
+        <w:t>Perpaduan puzzle, parkour, dan storytelling psikologis, di mana musuh utama sebenarnya adalah pikiran dan trauma karakter itu sendiri. Setiap level merepresentasikan kondisi mental sang karakter.</w:t>
       </w:r>
     </w:p>
     <w:p>
@@ -1002,7 +224,7 @@
           <w:bCs/>
         </w:rPr>
         <w:pict w14:anchorId="134816C8">
-          <v:rect id="_x0000_i1074" style="width:0;height:1.5pt" o:hralign="center" o:hrstd="t" o:hr="t" fillcolor="#a0a0a0" stroked="f"/>
+          <v:rect id="_x0000_i1026" style="width:0;height:1.5pt" o:hralign="center" o:hrstd="t" o:hr="t" fillcolor="#a0a0a0" stroked="f"/>
         </w:pict>
       </w:r>
     </w:p>
@@ -1037,23 +259,7 @@
           <w:b/>
           <w:bCs/>
         </w:rPr>
-        <w:t xml:space="preserve">Objective </w:t>
-      </w:r>
-      <w:proofErr w:type="spellStart"/>
-      <w:r>
-        <w:rPr>
-          <w:b/>
-          <w:bCs/>
-        </w:rPr>
-        <w:t>Pemain</w:t>
-      </w:r>
-      <w:proofErr w:type="spellEnd"/>
-      <w:r>
-        <w:rPr>
-          <w:b/>
-          <w:bCs/>
-        </w:rPr>
-        <w:t>:</w:t>
+        <w:t>Objective Pemain:</w:t>
       </w:r>
       <w:r>
         <w:rPr>
@@ -1061,150 +267,7 @@
           <w:bCs/>
         </w:rPr>
         <w:br/>
-      </w:r>
-      <w:proofErr w:type="spellStart"/>
-      <w:r>
-        <w:rPr>
-          <w:b/>
-          <w:bCs/>
-        </w:rPr>
-        <w:t>Menyelesaikan</w:t>
-      </w:r>
-      <w:proofErr w:type="spellEnd"/>
-      <w:r>
-        <w:rPr>
-          <w:b/>
-          <w:bCs/>
-        </w:rPr>
-        <w:t xml:space="preserve"> puzzle dan </w:t>
-      </w:r>
-      <w:proofErr w:type="spellStart"/>
-      <w:r>
-        <w:rPr>
-          <w:b/>
-          <w:bCs/>
-        </w:rPr>
-        <w:t>tantangan</w:t>
-      </w:r>
-      <w:proofErr w:type="spellEnd"/>
-      <w:r>
-        <w:rPr>
-          <w:b/>
-          <w:bCs/>
-        </w:rPr>
-        <w:t xml:space="preserve"> parkour </w:t>
-      </w:r>
-      <w:proofErr w:type="spellStart"/>
-      <w:r>
-        <w:rPr>
-          <w:b/>
-          <w:bCs/>
-        </w:rPr>
-        <w:t>untuk</w:t>
-      </w:r>
-      <w:proofErr w:type="spellEnd"/>
-      <w:r>
-        <w:rPr>
-          <w:b/>
-          <w:bCs/>
-        </w:rPr>
-        <w:t xml:space="preserve"> naik </w:t>
-      </w:r>
-      <w:proofErr w:type="spellStart"/>
-      <w:r>
-        <w:rPr>
-          <w:b/>
-          <w:bCs/>
-        </w:rPr>
-        <w:t>ke</w:t>
-      </w:r>
-      <w:proofErr w:type="spellEnd"/>
-      <w:r>
-        <w:rPr>
-          <w:b/>
-          <w:bCs/>
-        </w:rPr>
-        <w:t xml:space="preserve"> level </w:t>
-      </w:r>
-      <w:proofErr w:type="spellStart"/>
-      <w:r>
-        <w:rPr>
-          <w:b/>
-          <w:bCs/>
-        </w:rPr>
-        <w:t>berikutnya</w:t>
-      </w:r>
-      <w:proofErr w:type="spellEnd"/>
-      <w:r>
-        <w:rPr>
-          <w:b/>
-          <w:bCs/>
-        </w:rPr>
-        <w:t xml:space="preserve"> dan </w:t>
-      </w:r>
-      <w:proofErr w:type="spellStart"/>
-      <w:r>
-        <w:rPr>
-          <w:b/>
-          <w:bCs/>
-        </w:rPr>
-        <w:t>mendekati</w:t>
-      </w:r>
-      <w:proofErr w:type="spellEnd"/>
-      <w:r>
-        <w:rPr>
-          <w:b/>
-          <w:bCs/>
-        </w:rPr>
-        <w:t xml:space="preserve"> “</w:t>
-      </w:r>
-      <w:proofErr w:type="spellStart"/>
-      <w:r>
-        <w:rPr>
-          <w:b/>
-          <w:bCs/>
-        </w:rPr>
-        <w:t>keluar</w:t>
-      </w:r>
-      <w:proofErr w:type="spellEnd"/>
-      <w:r>
-        <w:rPr>
-          <w:b/>
-          <w:bCs/>
-        </w:rPr>
-        <w:t xml:space="preserve">” </w:t>
-      </w:r>
-      <w:proofErr w:type="spellStart"/>
-      <w:r>
-        <w:rPr>
-          <w:b/>
-          <w:bCs/>
-        </w:rPr>
-        <w:t>dari</w:t>
-      </w:r>
-      <w:proofErr w:type="spellEnd"/>
-      <w:r>
-        <w:rPr>
-          <w:b/>
-          <w:bCs/>
-        </w:rPr>
-        <w:t xml:space="preserve"> </w:t>
-      </w:r>
-      <w:proofErr w:type="spellStart"/>
-      <w:r>
-        <w:rPr>
-          <w:b/>
-          <w:bCs/>
-        </w:rPr>
-        <w:t>pikirannya</w:t>
-      </w:r>
-      <w:proofErr w:type="spellEnd"/>
-      <w:r>
-        <w:rPr>
-          <w:b/>
-          <w:bCs/>
-        </w:rPr>
-        <w:t>.</w:t>
+        <w:t>Menyelesaikan puzzle dan tantangan parkour untuk naik ke level berikutnya dan mendekati “keluar” dari pikirannya.</w:t>
       </w:r>
     </w:p>
     <w:p>
@@ -1231,48 +294,8 @@
           <w:bCs/>
         </w:rPr>
         <w:br/>
-      </w:r>
-      <w:proofErr w:type="spellStart"/>
-      <w:r>
-        <w:rPr>
-          <w:b/>
-          <w:bCs/>
-        </w:rPr>
-        <w:t>Eksplorasi</w:t>
-      </w:r>
-      <w:proofErr w:type="spellEnd"/>
-      <w:r>
-        <w:rPr>
-          <w:b/>
-          <w:bCs/>
-        </w:rPr>
-        <w:t xml:space="preserve"> → Puzzle → Parkour → </w:t>
-      </w:r>
-      <w:proofErr w:type="spellStart"/>
-      <w:r>
-        <w:rPr>
-          <w:b/>
-          <w:bCs/>
-        </w:rPr>
-        <w:t>Dikejar</w:t>
-      </w:r>
-      <w:proofErr w:type="spellEnd"/>
-      <w:r>
-        <w:rPr>
-          <w:b/>
-          <w:bCs/>
-        </w:rPr>
-        <w:t xml:space="preserve"> Monster → Cerita </w:t>
-      </w:r>
-      <w:proofErr w:type="spellStart"/>
-      <w:r>
-        <w:rPr>
-          <w:b/>
-          <w:bCs/>
-        </w:rPr>
-        <w:t>Terungkap</w:t>
-      </w:r>
-      <w:proofErr w:type="spellEnd"/>
+        <w:t>Eksplorasi → Puzzle → Parkour → Dikejar Monster → Cerita Terungkap</w:t>
+      </w:r>
     </w:p>
     <w:p>
       <w:pPr>
@@ -1285,21 +308,12 @@
           <w:bCs/>
         </w:rPr>
       </w:pPr>
-      <w:proofErr w:type="spellStart"/>
-      <w:r>
-        <w:rPr>
-          <w:b/>
-          <w:bCs/>
-        </w:rPr>
-        <w:t>Kondisi</w:t>
-      </w:r>
-      <w:proofErr w:type="spellEnd"/>
-      <w:r>
-        <w:rPr>
-          <w:b/>
-          <w:bCs/>
-        </w:rPr>
-        <w:t xml:space="preserve"> Menang/Kalah:</w:t>
+      <w:r>
+        <w:rPr>
+          <w:b/>
+          <w:bCs/>
+        </w:rPr>
+        <w:t>Kondisi Menang/Kalah:</w:t>
       </w:r>
     </w:p>
     <w:p>
@@ -1313,213 +327,12 @@
           <w:bCs/>
         </w:rPr>
       </w:pPr>
-      <w:proofErr w:type="spellStart"/>
-      <w:r>
-        <w:rPr>
-          <w:b/>
-          <w:bCs/>
-        </w:rPr>
-        <w:t>Menang</w:t>
-      </w:r>
-      <w:proofErr w:type="spellEnd"/>
-      <w:r>
-        <w:rPr>
-          <w:b/>
-          <w:bCs/>
-        </w:rPr>
-        <w:t xml:space="preserve">: </w:t>
-      </w:r>
-      <w:proofErr w:type="spellStart"/>
-      <w:r>
-        <w:rPr>
-          <w:b/>
-          <w:bCs/>
-        </w:rPr>
-        <w:t>Pemain</w:t>
-      </w:r>
-      <w:proofErr w:type="spellEnd"/>
-      <w:r>
-        <w:rPr>
-          <w:b/>
-          <w:bCs/>
-        </w:rPr>
-        <w:t xml:space="preserve"> </w:t>
-      </w:r>
-      <w:proofErr w:type="spellStart"/>
-      <w:r>
-        <w:rPr>
-          <w:b/>
-          <w:bCs/>
-        </w:rPr>
-        <w:t>menyelesaikan</w:t>
-      </w:r>
-      <w:proofErr w:type="spellEnd"/>
-      <w:r>
-        <w:rPr>
-          <w:b/>
-          <w:bCs/>
-        </w:rPr>
-        <w:t xml:space="preserve"> </w:t>
-      </w:r>
-      <w:proofErr w:type="spellStart"/>
-      <w:r>
-        <w:rPr>
-          <w:b/>
-          <w:bCs/>
-        </w:rPr>
-        <w:t>semua</w:t>
-      </w:r>
-      <w:proofErr w:type="spellEnd"/>
-      <w:r>
-        <w:rPr>
-          <w:b/>
-          <w:bCs/>
-        </w:rPr>
-        <w:t xml:space="preserve"> level dan </w:t>
-      </w:r>
-      <w:proofErr w:type="spellStart"/>
-      <w:r>
-        <w:rPr>
-          <w:b/>
-          <w:bCs/>
-        </w:rPr>
-        <w:t>karakter</w:t>
-      </w:r>
-      <w:proofErr w:type="spellEnd"/>
-      <w:r>
-        <w:rPr>
-          <w:b/>
-          <w:bCs/>
-        </w:rPr>
-        <w:t xml:space="preserve"> </w:t>
-      </w:r>
-      <w:proofErr w:type="spellStart"/>
-      <w:r>
-        <w:rPr>
-          <w:b/>
-          <w:bCs/>
-        </w:rPr>
-        <w:t>berhasil</w:t>
-      </w:r>
-      <w:proofErr w:type="spellEnd"/>
-      <w:r>
-        <w:rPr>
-          <w:b/>
-          <w:bCs/>
-        </w:rPr>
-        <w:t xml:space="preserve"> </w:t>
-      </w:r>
-      <w:proofErr w:type="spellStart"/>
-      <w:r>
-        <w:rPr>
-          <w:b/>
-          <w:bCs/>
-        </w:rPr>
-        <w:t>berdamai</w:t>
-      </w:r>
-      <w:proofErr w:type="spellEnd"/>
-      <w:r>
-        <w:rPr>
-          <w:b/>
-          <w:bCs/>
-        </w:rPr>
-        <w:t xml:space="preserve"> </w:t>
-      </w:r>
-      <w:proofErr w:type="spellStart"/>
-      <w:r>
-        <w:rPr>
-          <w:b/>
-          <w:bCs/>
-        </w:rPr>
-        <w:t>dengan</w:t>
-      </w:r>
-      <w:proofErr w:type="spellEnd"/>
-      <w:r>
-        <w:rPr>
-          <w:b/>
-          <w:bCs/>
-        </w:rPr>
-        <w:t xml:space="preserve"> </w:t>
-      </w:r>
-      <w:proofErr w:type="spellStart"/>
-      <w:r>
-        <w:rPr>
-          <w:b/>
-          <w:bCs/>
-        </w:rPr>
-        <w:t>pikirannya</w:t>
-      </w:r>
-      <w:proofErr w:type="spellEnd"/>
-      <w:r>
-        <w:rPr>
-          <w:b/>
-          <w:bCs/>
-        </w:rPr>
-        <w:t xml:space="preserve"> → </w:t>
-      </w:r>
-      <w:proofErr w:type="spellStart"/>
-      <w:r>
-        <w:rPr>
-          <w:b/>
-          <w:bCs/>
-        </w:rPr>
-        <w:t>sembuh</w:t>
-      </w:r>
-      <w:proofErr w:type="spellEnd"/>
-      <w:r>
-        <w:rPr>
-          <w:b/>
-          <w:bCs/>
-        </w:rPr>
-        <w:t xml:space="preserve"> </w:t>
-      </w:r>
-      <w:proofErr w:type="spellStart"/>
-      <w:r>
-        <w:rPr>
-          <w:b/>
-          <w:bCs/>
-        </w:rPr>
-        <w:t>dari</w:t>
-      </w:r>
-      <w:proofErr w:type="spellEnd"/>
-      <w:r>
-        <w:rPr>
-          <w:b/>
-          <w:bCs/>
-        </w:rPr>
-        <w:t xml:space="preserve"> </w:t>
-      </w:r>
-      <w:proofErr w:type="spellStart"/>
-      <w:r>
-        <w:rPr>
-          <w:b/>
-          <w:bCs/>
-        </w:rPr>
-        <w:t>penyakit</w:t>
-      </w:r>
-      <w:proofErr w:type="spellEnd"/>
-      <w:r>
-        <w:rPr>
-          <w:b/>
-          <w:bCs/>
-        </w:rPr>
-        <w:t xml:space="preserve"> </w:t>
-      </w:r>
-      <w:proofErr w:type="spellStart"/>
-      <w:r>
-        <w:rPr>
-          <w:b/>
-          <w:bCs/>
-        </w:rPr>
-        <w:t>jiwa</w:t>
-      </w:r>
-      <w:proofErr w:type="spellEnd"/>
-      <w:r>
-        <w:rPr>
-          <w:b/>
-          <w:bCs/>
-        </w:rPr>
-        <w:t>.</w:t>
+      <w:r>
+        <w:rPr>
+          <w:b/>
+          <w:bCs/>
+        </w:rPr>
+        <w:t>Menang: Pemain menyelesaikan semua level dan karakter berhasil berdamai dengan pikirannya → sembuh dari penyakit jiwa.</w:t>
       </w:r>
       <w:r>
         <w:rPr>
@@ -1545,231 +358,7 @@
           <w:b/>
           <w:bCs/>
         </w:rPr>
-        <w:t xml:space="preserve">Kalah: Jika </w:t>
-      </w:r>
-      <w:proofErr w:type="spellStart"/>
-      <w:r>
-        <w:rPr>
-          <w:b/>
-          <w:bCs/>
-        </w:rPr>
-        <w:t>pemain</w:t>
-      </w:r>
-      <w:proofErr w:type="spellEnd"/>
-      <w:r>
-        <w:rPr>
-          <w:b/>
-          <w:bCs/>
-        </w:rPr>
-        <w:t xml:space="preserve"> </w:t>
-      </w:r>
-      <w:proofErr w:type="spellStart"/>
-      <w:r>
-        <w:rPr>
-          <w:b/>
-          <w:bCs/>
-        </w:rPr>
-        <w:t>gagal</w:t>
-      </w:r>
-      <w:proofErr w:type="spellEnd"/>
-      <w:r>
-        <w:rPr>
-          <w:b/>
-          <w:bCs/>
-        </w:rPr>
-        <w:t xml:space="preserve"> (</w:t>
-      </w:r>
-      <w:proofErr w:type="spellStart"/>
-      <w:r>
-        <w:rPr>
-          <w:b/>
-          <w:bCs/>
-        </w:rPr>
-        <w:t>tertangkap</w:t>
-      </w:r>
-      <w:proofErr w:type="spellEnd"/>
-      <w:r>
-        <w:rPr>
-          <w:b/>
-          <w:bCs/>
-        </w:rPr>
-        <w:t xml:space="preserve"> monster </w:t>
-      </w:r>
-      <w:proofErr w:type="spellStart"/>
-      <w:r>
-        <w:rPr>
-          <w:b/>
-          <w:bCs/>
-        </w:rPr>
-        <w:t>atau</w:t>
-      </w:r>
-      <w:proofErr w:type="spellEnd"/>
-      <w:r>
-        <w:rPr>
-          <w:b/>
-          <w:bCs/>
-        </w:rPr>
-        <w:t xml:space="preserve"> </w:t>
-      </w:r>
-      <w:proofErr w:type="spellStart"/>
-      <w:r>
-        <w:rPr>
-          <w:b/>
-          <w:bCs/>
-        </w:rPr>
-        <w:t>jatuh</w:t>
-      </w:r>
-      <w:proofErr w:type="spellEnd"/>
-      <w:r>
-        <w:rPr>
-          <w:b/>
-          <w:bCs/>
-        </w:rPr>
-        <w:t xml:space="preserve">) </w:t>
-      </w:r>
-      <w:proofErr w:type="spellStart"/>
-      <w:r>
-        <w:rPr>
-          <w:b/>
-          <w:bCs/>
-        </w:rPr>
-        <w:t>lebih</w:t>
-      </w:r>
-      <w:proofErr w:type="spellEnd"/>
-      <w:r>
-        <w:rPr>
-          <w:b/>
-          <w:bCs/>
-        </w:rPr>
-        <w:t xml:space="preserve"> </w:t>
-      </w:r>
-      <w:proofErr w:type="spellStart"/>
-      <w:r>
-        <w:rPr>
-          <w:b/>
-          <w:bCs/>
-        </w:rPr>
-        <w:t>dari</w:t>
-      </w:r>
-      <w:proofErr w:type="spellEnd"/>
-      <w:r>
-        <w:rPr>
-          <w:b/>
-          <w:bCs/>
-        </w:rPr>
-        <w:t xml:space="preserve"> 3 kali, </w:t>
-      </w:r>
-      <w:proofErr w:type="spellStart"/>
-      <w:r>
-        <w:rPr>
-          <w:b/>
-          <w:bCs/>
-        </w:rPr>
-        <w:t>karakter</w:t>
-      </w:r>
-      <w:proofErr w:type="spellEnd"/>
-      <w:r>
-        <w:rPr>
-          <w:b/>
-          <w:bCs/>
-        </w:rPr>
-        <w:t xml:space="preserve"> </w:t>
-      </w:r>
-      <w:proofErr w:type="spellStart"/>
-      <w:r>
-        <w:rPr>
-          <w:b/>
-          <w:bCs/>
-        </w:rPr>
-        <w:t>tenggelam</w:t>
-      </w:r>
-      <w:proofErr w:type="spellEnd"/>
-      <w:r>
-        <w:rPr>
-          <w:b/>
-          <w:bCs/>
-        </w:rPr>
-        <w:t xml:space="preserve"> </w:t>
-      </w:r>
-      <w:proofErr w:type="spellStart"/>
-      <w:r>
-        <w:rPr>
-          <w:b/>
-          <w:bCs/>
-        </w:rPr>
-        <w:t>sepenuhnya</w:t>
-      </w:r>
-      <w:proofErr w:type="spellEnd"/>
-      <w:r>
-        <w:rPr>
-          <w:b/>
-          <w:bCs/>
-        </w:rPr>
-        <w:t xml:space="preserve"> </w:t>
-      </w:r>
-      <w:proofErr w:type="spellStart"/>
-      <w:r>
-        <w:rPr>
-          <w:b/>
-          <w:bCs/>
-        </w:rPr>
-        <w:t>dalam</w:t>
-      </w:r>
-      <w:proofErr w:type="spellEnd"/>
-      <w:r>
-        <w:rPr>
-          <w:b/>
-          <w:bCs/>
-        </w:rPr>
-        <w:t xml:space="preserve"> </w:t>
-      </w:r>
-      <w:proofErr w:type="spellStart"/>
-      <w:r>
-        <w:rPr>
-          <w:b/>
-          <w:bCs/>
-        </w:rPr>
-        <w:t>pikirannya</w:t>
-      </w:r>
-      <w:proofErr w:type="spellEnd"/>
-      <w:r>
-        <w:rPr>
-          <w:b/>
-          <w:bCs/>
-        </w:rPr>
-        <w:t xml:space="preserve"> dan </w:t>
-      </w:r>
-      <w:proofErr w:type="spellStart"/>
-      <w:r>
-        <w:rPr>
-          <w:b/>
-          <w:bCs/>
-        </w:rPr>
-        <w:t>menjadi</w:t>
-      </w:r>
-      <w:proofErr w:type="spellEnd"/>
-      <w:r>
-        <w:rPr>
-          <w:b/>
-          <w:bCs/>
-        </w:rPr>
-        <w:t xml:space="preserve"> orang </w:t>
-      </w:r>
-      <w:proofErr w:type="spellStart"/>
-      <w:r>
-        <w:rPr>
-          <w:b/>
-          <w:bCs/>
-        </w:rPr>
-        <w:t>gila</w:t>
-      </w:r>
-      <w:proofErr w:type="spellEnd"/>
-      <w:r>
-        <w:rPr>
-          <w:b/>
-          <w:bCs/>
-        </w:rPr>
-        <w:t xml:space="preserve"> (bad ending).</w:t>
+        <w:t>Kalah: Jika pemain gagal (tertangkap monster atau jatuh) lebih dari 3 kali, karakter tenggelam sepenuhnya dalam pikirannya dan menjadi orang gila (bad ending).</w:t>
       </w:r>
     </w:p>
     <w:p>
@@ -1785,7 +374,7 @@
           <w:bCs/>
         </w:rPr>
         <w:pict w14:anchorId="4F9EAE41">
-          <v:rect id="_x0000_i1075" style="width:0;height:1.5pt" o:hralign="center" o:hrstd="t" o:hr="t" fillcolor="#a0a0a0" stroked="f"/>
+          <v:rect id="_x0000_i1027" style="width:0;height:1.5pt" o:hralign="center" o:hrstd="t" o:hr="t" fillcolor="#a0a0a0" stroked="f"/>
         </w:pict>
       </w:r>
     </w:p>
@@ -1802,23 +391,7 @@
           <w:bCs/>
         </w:rPr>
         <w:lastRenderedPageBreak/>
-        <w:t xml:space="preserve">4. </w:t>
-      </w:r>
-      <w:proofErr w:type="spellStart"/>
-      <w:r>
-        <w:rPr>
-          <w:b/>
-          <w:bCs/>
-        </w:rPr>
-        <w:t>Mekanik</w:t>
-      </w:r>
-      <w:proofErr w:type="spellEnd"/>
-      <w:r>
-        <w:rPr>
-          <w:b/>
-          <w:bCs/>
-        </w:rPr>
-        <w:t xml:space="preserve"> Utama</w:t>
+        <w:t>4. Mekanik Utama</w:t>
       </w:r>
     </w:p>
     <w:p>
@@ -1837,23 +410,7 @@
           <w:b/>
           <w:bCs/>
         </w:rPr>
-        <w:t xml:space="preserve">Gerakan </w:t>
-      </w:r>
-      <w:proofErr w:type="spellStart"/>
-      <w:r>
-        <w:rPr>
-          <w:b/>
-          <w:bCs/>
-        </w:rPr>
-        <w:t>Karakter</w:t>
-      </w:r>
-      <w:proofErr w:type="spellEnd"/>
-      <w:r>
-        <w:rPr>
-          <w:b/>
-          <w:bCs/>
-        </w:rPr>
-        <w:t>:</w:t>
+        <w:t>Gerakan Karakter:</w:t>
       </w:r>
     </w:p>
     <w:p>
@@ -1872,49 +429,8 @@
           <w:b/>
           <w:bCs/>
         </w:rPr>
-        <w:t xml:space="preserve">A / D </w:t>
-      </w:r>
-      <w:proofErr w:type="spellStart"/>
-      <w:r>
-        <w:rPr>
-          <w:b/>
-          <w:bCs/>
-        </w:rPr>
-        <w:t>atau</w:t>
-      </w:r>
-      <w:proofErr w:type="spellEnd"/>
-      <w:r>
-        <w:rPr>
-          <w:b/>
-          <w:bCs/>
-        </w:rPr>
-        <w:t xml:space="preserve"> ← / </w:t>
-      </w:r>
-      <w:proofErr w:type="gramStart"/>
-      <w:r>
-        <w:rPr>
-          <w:b/>
-          <w:bCs/>
-        </w:rPr>
-        <w:t>→ :</w:t>
-      </w:r>
-      <w:proofErr w:type="gramEnd"/>
-      <w:r>
-        <w:rPr>
-          <w:b/>
-          <w:bCs/>
-        </w:rPr>
-        <w:t xml:space="preserve"> </w:t>
-      </w:r>
-      <w:proofErr w:type="spellStart"/>
-      <w:r>
-        <w:rPr>
-          <w:b/>
-          <w:bCs/>
-        </w:rPr>
-        <w:t>Bergerak</w:t>
-      </w:r>
-      <w:proofErr w:type="spellEnd"/>
+        <w:t>A / D atau ← / → : Bergerak</w:t>
+      </w:r>
     </w:p>
     <w:p>
       <w:pPr>
@@ -1927,31 +443,13 @@
           <w:bCs/>
         </w:rPr>
       </w:pPr>
-      <w:proofErr w:type="gramStart"/>
-      <w:r>
-        <w:rPr>
-          <w:b/>
-          <w:bCs/>
-        </w:rPr>
-        <w:t>Space :</w:t>
-      </w:r>
-      <w:proofErr w:type="gramEnd"/>
-      <w:r>
-        <w:rPr>
-          <w:b/>
-          <w:bCs/>
-        </w:rPr>
-        <w:t xml:space="preserve"> </w:t>
-      </w:r>
-      <w:proofErr w:type="spellStart"/>
-      <w:r>
-        <w:rPr>
-          <w:b/>
-          <w:bCs/>
-        </w:rPr>
-        <w:t>Lompat</w:t>
-      </w:r>
-      <w:proofErr w:type="spellEnd"/>
+      <w:r>
+        <w:rPr>
+          <w:b/>
+          <w:bCs/>
+        </w:rPr>
+        <w:t>Space : Lompat</w:t>
+      </w:r>
     </w:p>
     <w:p>
       <w:pPr>
@@ -1964,21 +462,12 @@
           <w:bCs/>
         </w:rPr>
       </w:pPr>
-      <w:proofErr w:type="spellStart"/>
-      <w:r>
-        <w:rPr>
-          <w:b/>
-          <w:bCs/>
-        </w:rPr>
-        <w:t>Interaksi</w:t>
-      </w:r>
-      <w:proofErr w:type="spellEnd"/>
-      <w:r>
-        <w:rPr>
-          <w:b/>
-          <w:bCs/>
-        </w:rPr>
-        <w:t xml:space="preserve"> &amp; Puzzle:</w:t>
+      <w:r>
+        <w:rPr>
+          <w:b/>
+          <w:bCs/>
+        </w:rPr>
+        <w:t>Interaksi &amp; Puzzle:</w:t>
       </w:r>
     </w:p>
     <w:p>
@@ -1992,69 +481,12 @@
           <w:bCs/>
         </w:rPr>
       </w:pPr>
-      <w:proofErr w:type="gramStart"/>
-      <w:r>
-        <w:rPr>
-          <w:b/>
-          <w:bCs/>
-        </w:rPr>
-        <w:t>F :</w:t>
-      </w:r>
-      <w:proofErr w:type="gramEnd"/>
-      <w:r>
-        <w:rPr>
-          <w:b/>
-          <w:bCs/>
-        </w:rPr>
-        <w:t xml:space="preserve"> </w:t>
-      </w:r>
-      <w:proofErr w:type="spellStart"/>
-      <w:r>
-        <w:rPr>
-          <w:b/>
-          <w:bCs/>
-        </w:rPr>
-        <w:t>Interaksi</w:t>
-      </w:r>
-      <w:proofErr w:type="spellEnd"/>
-      <w:r>
-        <w:rPr>
-          <w:b/>
-          <w:bCs/>
-        </w:rPr>
-        <w:t xml:space="preserve"> </w:t>
-      </w:r>
-      <w:proofErr w:type="spellStart"/>
-      <w:r>
-        <w:rPr>
-          <w:b/>
-          <w:bCs/>
-        </w:rPr>
-        <w:t>dengan</w:t>
-      </w:r>
-      <w:proofErr w:type="spellEnd"/>
-      <w:r>
-        <w:rPr>
-          <w:b/>
-          <w:bCs/>
-        </w:rPr>
-        <w:t xml:space="preserve"> </w:t>
-      </w:r>
-      <w:proofErr w:type="spellStart"/>
-      <w:r>
-        <w:rPr>
-          <w:b/>
-          <w:bCs/>
-        </w:rPr>
-        <w:t>objek</w:t>
-      </w:r>
-      <w:proofErr w:type="spellEnd"/>
-      <w:r>
-        <w:rPr>
-          <w:b/>
-          <w:bCs/>
-        </w:rPr>
-        <w:t>/puzzle</w:t>
+      <w:r>
+        <w:rPr>
+          <w:b/>
+          <w:bCs/>
+        </w:rPr>
+        <w:t>F : Interaksi dengan objek/puzzle</w:t>
       </w:r>
     </w:p>
     <w:p>
@@ -2068,37 +500,12 @@
           <w:bCs/>
         </w:rPr>
       </w:pPr>
-      <w:proofErr w:type="gramStart"/>
-      <w:r>
-        <w:rPr>
-          <w:b/>
-          <w:bCs/>
-        </w:rPr>
-        <w:t>Mouse :</w:t>
-      </w:r>
-      <w:proofErr w:type="gramEnd"/>
-      <w:r>
-        <w:rPr>
-          <w:b/>
-          <w:bCs/>
-        </w:rPr>
-        <w:t xml:space="preserve"> Menyusun puzzle (drag, rotate, </w:t>
-      </w:r>
-      <w:proofErr w:type="spellStart"/>
-      <w:r>
-        <w:rPr>
-          <w:b/>
-          <w:bCs/>
-        </w:rPr>
-        <w:t>klik</w:t>
-      </w:r>
-      <w:proofErr w:type="spellEnd"/>
-      <w:r>
-        <w:rPr>
-          <w:b/>
-          <w:bCs/>
-        </w:rPr>
-        <w:t>)</w:t>
+      <w:r>
+        <w:rPr>
+          <w:b/>
+          <w:bCs/>
+        </w:rPr>
+        <w:t>Mouse : Menyusun puzzle (drag, rotate, klik)</w:t>
       </w:r>
     </w:p>
     <w:p>
@@ -2112,37 +519,12 @@
           <w:bCs/>
         </w:rPr>
       </w:pPr>
-      <w:proofErr w:type="spellStart"/>
-      <w:r>
-        <w:rPr>
-          <w:b/>
-          <w:bCs/>
-        </w:rPr>
-        <w:t>Mekanik</w:t>
-      </w:r>
-      <w:proofErr w:type="spellEnd"/>
-      <w:r>
-        <w:rPr>
-          <w:b/>
-          <w:bCs/>
-        </w:rPr>
-        <w:t xml:space="preserve"> </w:t>
-      </w:r>
-      <w:proofErr w:type="spellStart"/>
-      <w:r>
-        <w:rPr>
-          <w:b/>
-          <w:bCs/>
-        </w:rPr>
-        <w:t>Tambahan</w:t>
-      </w:r>
-      <w:proofErr w:type="spellEnd"/>
-      <w:r>
-        <w:rPr>
-          <w:b/>
-          <w:bCs/>
-        </w:rPr>
-        <w:t>:</w:t>
+      <w:r>
+        <w:rPr>
+          <w:b/>
+          <w:bCs/>
+        </w:rPr>
+        <w:t>Mekanik Tambahan:</w:t>
       </w:r>
     </w:p>
     <w:p>
@@ -2169,70 +551,7 @@
           <w:bCs/>
         </w:rPr>
         <w:br/>
-      </w:r>
-      <w:proofErr w:type="spellStart"/>
-      <w:r>
-        <w:rPr>
-          <w:b/>
-          <w:bCs/>
-        </w:rPr>
-        <w:t>Setiap</w:t>
-      </w:r>
-      <w:proofErr w:type="spellEnd"/>
-      <w:r>
-        <w:rPr>
-          <w:b/>
-          <w:bCs/>
-        </w:rPr>
-        <w:t xml:space="preserve"> </w:t>
-      </w:r>
-      <w:proofErr w:type="spellStart"/>
-      <w:r>
-        <w:rPr>
-          <w:b/>
-          <w:bCs/>
-        </w:rPr>
-        <w:t>kegagalan</w:t>
-      </w:r>
-      <w:proofErr w:type="spellEnd"/>
-      <w:r>
-        <w:rPr>
-          <w:b/>
-          <w:bCs/>
-        </w:rPr>
-        <w:t xml:space="preserve"> </w:t>
-      </w:r>
-      <w:proofErr w:type="spellStart"/>
-      <w:r>
-        <w:rPr>
-          <w:b/>
-          <w:bCs/>
-        </w:rPr>
-        <w:t>mengurangi</w:t>
-      </w:r>
-      <w:proofErr w:type="spellEnd"/>
-      <w:r>
-        <w:rPr>
-          <w:b/>
-          <w:bCs/>
-        </w:rPr>
-        <w:t xml:space="preserve"> </w:t>
-      </w:r>
-      <w:proofErr w:type="spellStart"/>
-      <w:r>
-        <w:rPr>
-          <w:b/>
-          <w:bCs/>
-        </w:rPr>
-        <w:t>kestabilan</w:t>
-      </w:r>
-      <w:proofErr w:type="spellEnd"/>
-      <w:r>
-        <w:rPr>
-          <w:b/>
-          <w:bCs/>
-        </w:rPr>
-        <w:t xml:space="preserve"> mental (</w:t>
+        <w:t>Setiap kegagalan mengurangi kestabilan mental (</w:t>
       </w:r>
       <w:r>
         <w:rPr>
@@ -2253,23 +572,7 @@
           <w:b/>
           <w:bCs/>
         </w:rPr>
-        <w:t xml:space="preserve"> </w:t>
-      </w:r>
-      <w:proofErr w:type="spellStart"/>
-      <w:r>
-        <w:rPr>
-          <w:b/>
-          <w:bCs/>
-        </w:rPr>
-        <w:t>maksimal</w:t>
-      </w:r>
-      <w:proofErr w:type="spellEnd"/>
-      <w:r>
-        <w:rPr>
-          <w:b/>
-          <w:bCs/>
-        </w:rPr>
-        <w:t xml:space="preserve"> 3</w:t>
+        <w:t xml:space="preserve"> maksimal 3</w:t>
       </w:r>
       <w:r>
         <w:rPr>
@@ -2292,7 +595,7 @@
           <w:bCs/>
         </w:rPr>
         <w:pict w14:anchorId="158FC4EA">
-          <v:rect id="_x0000_i1076" style="width:0;height:1.5pt" o:hralign="center" o:hrstd="t" o:hr="t" fillcolor="#a0a0a0" stroked="f"/>
+          <v:rect id="_x0000_i1028" style="width:0;height:1.5pt" o:hralign="center" o:hrstd="t" o:hr="t" fillcolor="#a0a0a0" stroked="f"/>
         </w:pict>
       </w:r>
     </w:p>
@@ -2308,17 +611,8 @@
           <w:b/>
           <w:bCs/>
         </w:rPr>
-        <w:t xml:space="preserve">5. </w:t>
-      </w:r>
-      <w:proofErr w:type="spellStart"/>
-      <w:r>
-        <w:rPr>
-          <w:b/>
-          <w:bCs/>
-        </w:rPr>
-        <w:t>Kontrol</w:t>
-      </w:r>
-      <w:proofErr w:type="spellEnd"/>
+        <w:t>5. Kontrol</w:t>
+      </w:r>
     </w:p>
     <w:p>
       <w:pPr>
@@ -2355,23 +649,7 @@
           <w:b/>
           <w:bCs/>
         </w:rPr>
-        <w:t xml:space="preserve">Mouse: </w:t>
-      </w:r>
-      <w:proofErr w:type="spellStart"/>
-      <w:r>
-        <w:rPr>
-          <w:b/>
-          <w:bCs/>
-        </w:rPr>
-        <w:t>Interaksi</w:t>
-      </w:r>
-      <w:proofErr w:type="spellEnd"/>
-      <w:r>
-        <w:rPr>
-          <w:b/>
-          <w:bCs/>
-        </w:rPr>
-        <w:t xml:space="preserve"> puzzle</w:t>
+        <w:t>Mouse: Interaksi puzzle</w:t>
       </w:r>
     </w:p>
     <w:p>
@@ -2387,7 +665,7 @@
           <w:bCs/>
         </w:rPr>
         <w:pict w14:anchorId="4781FB8E">
-          <v:rect id="_x0000_i1077" style="width:0;height:1.5pt" o:hralign="center" o:hrstd="t" o:hr="t" fillcolor="#a0a0a0" stroked="f"/>
+          <v:rect id="_x0000_i1029" style="width:0;height:1.5pt" o:hralign="center" o:hrstd="t" o:hr="t" fillcolor="#a0a0a0" stroked="f"/>
         </w:pict>
       </w:r>
     </w:p>
@@ -2403,17 +681,8 @@
           <w:b/>
           <w:bCs/>
         </w:rPr>
-        <w:t xml:space="preserve">6. Dunia &amp; </w:t>
-      </w:r>
-      <w:proofErr w:type="spellStart"/>
-      <w:r>
-        <w:rPr>
-          <w:b/>
-          <w:bCs/>
-        </w:rPr>
-        <w:t>Karakter</w:t>
-      </w:r>
-      <w:proofErr w:type="spellEnd"/>
+        <w:t>6. Dunia &amp; Karakter</w:t>
+      </w:r>
     </w:p>
     <w:p>
       <w:pPr>
@@ -2439,167 +708,7 @@
           <w:bCs/>
         </w:rPr>
         <w:br/>
-        <w:t xml:space="preserve">Dunia </w:t>
-      </w:r>
-      <w:proofErr w:type="spellStart"/>
-      <w:r>
-        <w:rPr>
-          <w:b/>
-          <w:bCs/>
-        </w:rPr>
-        <w:t>abstrak</w:t>
-      </w:r>
-      <w:proofErr w:type="spellEnd"/>
-      <w:r>
-        <w:rPr>
-          <w:b/>
-          <w:bCs/>
-        </w:rPr>
-        <w:t xml:space="preserve"> yang </w:t>
-      </w:r>
-      <w:proofErr w:type="spellStart"/>
-      <w:r>
-        <w:rPr>
-          <w:b/>
-          <w:bCs/>
-        </w:rPr>
-        <w:t>berubah-ubah</w:t>
-      </w:r>
-      <w:proofErr w:type="spellEnd"/>
-      <w:r>
-        <w:rPr>
-          <w:b/>
-          <w:bCs/>
-        </w:rPr>
-        <w:t xml:space="preserve"> (</w:t>
-      </w:r>
-      <w:proofErr w:type="spellStart"/>
-      <w:r>
-        <w:rPr>
-          <w:b/>
-          <w:bCs/>
-        </w:rPr>
-        <w:t>hutan</w:t>
-      </w:r>
-      <w:proofErr w:type="spellEnd"/>
-      <w:r>
-        <w:rPr>
-          <w:b/>
-          <w:bCs/>
-        </w:rPr>
-        <w:t xml:space="preserve"> </w:t>
-      </w:r>
-      <w:proofErr w:type="spellStart"/>
-      <w:r>
-        <w:rPr>
-          <w:b/>
-          <w:bCs/>
-        </w:rPr>
-        <w:t>gelap</w:t>
-      </w:r>
-      <w:proofErr w:type="spellEnd"/>
-      <w:r>
-        <w:rPr>
-          <w:b/>
-          <w:bCs/>
-        </w:rPr>
-        <w:t xml:space="preserve">, </w:t>
-      </w:r>
-      <w:proofErr w:type="spellStart"/>
-      <w:r>
-        <w:rPr>
-          <w:b/>
-          <w:bCs/>
-        </w:rPr>
-        <w:t>reruntuhan</w:t>
-      </w:r>
-      <w:proofErr w:type="spellEnd"/>
-      <w:r>
-        <w:rPr>
-          <w:b/>
-          <w:bCs/>
-        </w:rPr>
-        <w:t xml:space="preserve">, </w:t>
-      </w:r>
-      <w:proofErr w:type="spellStart"/>
-      <w:r>
-        <w:rPr>
-          <w:b/>
-          <w:bCs/>
-        </w:rPr>
-        <w:t>labirin</w:t>
-      </w:r>
-      <w:proofErr w:type="spellEnd"/>
-      <w:r>
-        <w:rPr>
-          <w:b/>
-          <w:bCs/>
-        </w:rPr>
-        <w:t xml:space="preserve">) </w:t>
-      </w:r>
-      <w:proofErr w:type="spellStart"/>
-      <w:r>
-        <w:rPr>
-          <w:b/>
-          <w:bCs/>
-        </w:rPr>
-        <w:t>sebagai</w:t>
-      </w:r>
-      <w:proofErr w:type="spellEnd"/>
-      <w:r>
-        <w:rPr>
-          <w:b/>
-          <w:bCs/>
-        </w:rPr>
-        <w:t xml:space="preserve"> </w:t>
-      </w:r>
-      <w:proofErr w:type="spellStart"/>
-      <w:r>
-        <w:rPr>
-          <w:b/>
-          <w:bCs/>
-        </w:rPr>
-        <w:t>simbol</w:t>
-      </w:r>
-      <w:proofErr w:type="spellEnd"/>
-      <w:r>
-        <w:rPr>
-          <w:b/>
-          <w:bCs/>
-        </w:rPr>
-        <w:t xml:space="preserve"> </w:t>
-      </w:r>
-      <w:proofErr w:type="spellStart"/>
-      <w:r>
-        <w:rPr>
-          <w:b/>
-          <w:bCs/>
-        </w:rPr>
-        <w:t>kondisi</w:t>
-      </w:r>
-      <w:proofErr w:type="spellEnd"/>
-      <w:r>
-        <w:rPr>
-          <w:b/>
-          <w:bCs/>
-        </w:rPr>
-        <w:t xml:space="preserve"> mental </w:t>
-      </w:r>
-      <w:proofErr w:type="spellStart"/>
-      <w:r>
-        <w:rPr>
-          <w:b/>
-          <w:bCs/>
-        </w:rPr>
-        <w:t>karakter</w:t>
-      </w:r>
-      <w:proofErr w:type="spellEnd"/>
-      <w:r>
-        <w:rPr>
-          <w:b/>
-          <w:bCs/>
-        </w:rPr>
-        <w:t>.</w:t>
+        <w:t>Dunia abstrak yang berubah-ubah (hutan gelap, reruntuhan, labirin) sebagai simbol kondisi mental karakter.</w:t>
       </w:r>
     </w:p>
     <w:p>
@@ -2613,21 +722,12 @@
           <w:bCs/>
         </w:rPr>
       </w:pPr>
-      <w:proofErr w:type="spellStart"/>
-      <w:r>
-        <w:rPr>
-          <w:b/>
-          <w:bCs/>
-        </w:rPr>
-        <w:t>Karakter</w:t>
-      </w:r>
-      <w:proofErr w:type="spellEnd"/>
-      <w:r>
-        <w:rPr>
-          <w:b/>
-          <w:bCs/>
-        </w:rPr>
-        <w:t xml:space="preserve"> Utama:</w:t>
+      <w:r>
+        <w:rPr>
+          <w:b/>
+          <w:bCs/>
+        </w:rPr>
+        <w:t>Karakter Utama:</w:t>
       </w:r>
       <w:r>
         <w:rPr>
@@ -2635,71 +735,7 @@
           <w:bCs/>
         </w:rPr>
         <w:br/>
-        <w:t xml:space="preserve">Pemuda </w:t>
-      </w:r>
-      <w:proofErr w:type="spellStart"/>
-      <w:r>
-        <w:rPr>
-          <w:b/>
-          <w:bCs/>
-        </w:rPr>
-        <w:t>tanpa</w:t>
-      </w:r>
-      <w:proofErr w:type="spellEnd"/>
-      <w:r>
-        <w:rPr>
-          <w:b/>
-          <w:bCs/>
-        </w:rPr>
-        <w:t xml:space="preserve"> nama (</w:t>
-      </w:r>
-      <w:proofErr w:type="spellStart"/>
-      <w:r>
-        <w:rPr>
-          <w:b/>
-          <w:bCs/>
-        </w:rPr>
-        <w:t>melambangkan</w:t>
-      </w:r>
-      <w:proofErr w:type="spellEnd"/>
-      <w:r>
-        <w:rPr>
-          <w:b/>
-          <w:bCs/>
-        </w:rPr>
-        <w:t xml:space="preserve"> </w:t>
-      </w:r>
-      <w:proofErr w:type="spellStart"/>
-      <w:r>
-        <w:rPr>
-          <w:b/>
-          <w:bCs/>
-        </w:rPr>
-        <w:t>siapa</w:t>
-      </w:r>
-      <w:proofErr w:type="spellEnd"/>
-      <w:r>
-        <w:rPr>
-          <w:b/>
-          <w:bCs/>
-        </w:rPr>
-        <w:t xml:space="preserve"> </w:t>
-      </w:r>
-      <w:proofErr w:type="spellStart"/>
-      <w:r>
-        <w:rPr>
-          <w:b/>
-          <w:bCs/>
-        </w:rPr>
-        <w:t>saja</w:t>
-      </w:r>
-      <w:proofErr w:type="spellEnd"/>
-      <w:r>
-        <w:rPr>
-          <w:b/>
-          <w:bCs/>
-        </w:rPr>
-        <w:t>).</w:t>
+        <w:t>Pemuda tanpa nama (melambangkan siapa saja).</w:t>
       </w:r>
     </w:p>
     <w:p>
@@ -2718,23 +754,7 @@
           <w:b/>
           <w:bCs/>
         </w:rPr>
-        <w:t xml:space="preserve">Villain / </w:t>
-      </w:r>
-      <w:proofErr w:type="spellStart"/>
-      <w:r>
-        <w:rPr>
-          <w:b/>
-          <w:bCs/>
-        </w:rPr>
-        <w:t>Musuh</w:t>
-      </w:r>
-      <w:proofErr w:type="spellEnd"/>
-      <w:r>
-        <w:rPr>
-          <w:b/>
-          <w:bCs/>
-        </w:rPr>
-        <w:t xml:space="preserve"> Utama:</w:t>
+        <w:t>Villain / Musuh Utama:</w:t>
       </w:r>
       <w:r>
         <w:rPr>
@@ -2742,183 +762,7 @@
           <w:bCs/>
         </w:rPr>
         <w:br/>
-        <w:t xml:space="preserve">Monster </w:t>
-      </w:r>
-      <w:proofErr w:type="spellStart"/>
-      <w:r>
-        <w:rPr>
-          <w:b/>
-          <w:bCs/>
-        </w:rPr>
-        <w:t>bayangan</w:t>
-      </w:r>
-      <w:proofErr w:type="spellEnd"/>
-      <w:r>
-        <w:rPr>
-          <w:b/>
-          <w:bCs/>
-        </w:rPr>
-        <w:t xml:space="preserve"> yang </w:t>
-      </w:r>
-      <w:proofErr w:type="spellStart"/>
-      <w:r>
-        <w:rPr>
-          <w:b/>
-          <w:bCs/>
-        </w:rPr>
-        <w:t>selalu</w:t>
-      </w:r>
-      <w:proofErr w:type="spellEnd"/>
-      <w:r>
-        <w:rPr>
-          <w:b/>
-          <w:bCs/>
-        </w:rPr>
-        <w:t xml:space="preserve"> </w:t>
-      </w:r>
-      <w:proofErr w:type="spellStart"/>
-      <w:r>
-        <w:rPr>
-          <w:b/>
-          <w:bCs/>
-        </w:rPr>
-        <w:t>mengejar</w:t>
-      </w:r>
-      <w:proofErr w:type="spellEnd"/>
-      <w:r>
-        <w:rPr>
-          <w:b/>
-          <w:bCs/>
-        </w:rPr>
-        <w:t xml:space="preserve"> </w:t>
-      </w:r>
-      <w:proofErr w:type="spellStart"/>
-      <w:r>
-        <w:rPr>
-          <w:b/>
-          <w:bCs/>
-        </w:rPr>
-        <w:t>dari</w:t>
-      </w:r>
-      <w:proofErr w:type="spellEnd"/>
-      <w:r>
-        <w:rPr>
-          <w:b/>
-          <w:bCs/>
-        </w:rPr>
-        <w:t xml:space="preserve"> </w:t>
-      </w:r>
-      <w:proofErr w:type="spellStart"/>
-      <w:r>
-        <w:rPr>
-          <w:b/>
-          <w:bCs/>
-        </w:rPr>
-        <w:t>belakang</w:t>
-      </w:r>
-      <w:proofErr w:type="spellEnd"/>
-      <w:r>
-        <w:rPr>
-          <w:b/>
-          <w:bCs/>
-        </w:rPr>
-        <w:t xml:space="preserve"> — </w:t>
-      </w:r>
-      <w:proofErr w:type="spellStart"/>
-      <w:r>
-        <w:rPr>
-          <w:b/>
-          <w:bCs/>
-        </w:rPr>
-        <w:t>representasi</w:t>
-      </w:r>
-      <w:proofErr w:type="spellEnd"/>
-      <w:r>
-        <w:rPr>
-          <w:b/>
-          <w:bCs/>
-        </w:rPr>
-        <w:t xml:space="preserve"> </w:t>
-      </w:r>
-      <w:proofErr w:type="spellStart"/>
-      <w:r>
-        <w:rPr>
-          <w:b/>
-          <w:bCs/>
-        </w:rPr>
-        <w:t>dari</w:t>
-      </w:r>
-      <w:proofErr w:type="spellEnd"/>
-      <w:r>
-        <w:rPr>
-          <w:b/>
-          <w:bCs/>
-        </w:rPr>
-        <w:t xml:space="preserve"> </w:t>
-      </w:r>
-      <w:proofErr w:type="spellStart"/>
-      <w:r>
-        <w:rPr>
-          <w:b/>
-          <w:bCs/>
-        </w:rPr>
-        <w:t>ketakutan</w:t>
-      </w:r>
-      <w:proofErr w:type="spellEnd"/>
-      <w:r>
-        <w:rPr>
-          <w:b/>
-          <w:bCs/>
-        </w:rPr>
-        <w:t xml:space="preserve">, trauma, dan </w:t>
-      </w:r>
-      <w:proofErr w:type="spellStart"/>
-      <w:r>
-        <w:rPr>
-          <w:b/>
-          <w:bCs/>
-        </w:rPr>
-        <w:t>pikiran</w:t>
-      </w:r>
-      <w:proofErr w:type="spellEnd"/>
-      <w:r>
-        <w:rPr>
-          <w:b/>
-          <w:bCs/>
-        </w:rPr>
-        <w:t xml:space="preserve"> </w:t>
-      </w:r>
-      <w:proofErr w:type="spellStart"/>
-      <w:r>
-        <w:rPr>
-          <w:b/>
-          <w:bCs/>
-        </w:rPr>
-        <w:t>negatifnya</w:t>
-      </w:r>
-      <w:proofErr w:type="spellEnd"/>
-      <w:r>
-        <w:rPr>
-          <w:b/>
-          <w:bCs/>
-        </w:rPr>
-        <w:t xml:space="preserve"> </w:t>
-      </w:r>
-      <w:proofErr w:type="spellStart"/>
-      <w:r>
-        <w:rPr>
-          <w:b/>
-          <w:bCs/>
-        </w:rPr>
-        <w:t>sendiri</w:t>
-      </w:r>
-      <w:proofErr w:type="spellEnd"/>
-      <w:r>
-        <w:rPr>
-          <w:b/>
-          <w:bCs/>
-        </w:rPr>
-        <w:t>.</w:t>
+        <w:t>Monster bayangan yang selalu mengejar dari belakang — representasi dari ketakutan, trauma, dan pikiran negatifnya sendiri.</w:t>
       </w:r>
     </w:p>
     <w:p>
@@ -2934,7 +778,7 @@
           <w:bCs/>
         </w:rPr>
         <w:pict w14:anchorId="609C596A">
-          <v:rect id="_x0000_i1078" style="width:0;height:1.5pt" o:hralign="center" o:hrstd="t" o:hr="t" fillcolor="#a0a0a0" stroked="f"/>
+          <v:rect id="_x0000_i1030" style="width:0;height:1.5pt" o:hralign="center" o:hrstd="t" o:hr="t" fillcolor="#a0a0a0" stroked="f"/>
         </w:pict>
       </w:r>
     </w:p>
@@ -2977,119 +821,7 @@
           <w:bCs/>
         </w:rPr>
         <w:br/>
-        <w:t xml:space="preserve">Dark, </w:t>
-      </w:r>
-      <w:proofErr w:type="spellStart"/>
-      <w:r>
-        <w:rPr>
-          <w:b/>
-          <w:bCs/>
-        </w:rPr>
-        <w:t>suram</w:t>
-      </w:r>
-      <w:proofErr w:type="spellEnd"/>
-      <w:r>
-        <w:rPr>
-          <w:b/>
-          <w:bCs/>
-        </w:rPr>
-        <w:t>, semi-</w:t>
-      </w:r>
-      <w:proofErr w:type="spellStart"/>
-      <w:r>
-        <w:rPr>
-          <w:b/>
-          <w:bCs/>
-        </w:rPr>
-        <w:t>abstrak</w:t>
-      </w:r>
-      <w:proofErr w:type="spellEnd"/>
-      <w:r>
-        <w:rPr>
-          <w:b/>
-          <w:bCs/>
-        </w:rPr>
-        <w:t xml:space="preserve">, </w:t>
-      </w:r>
-      <w:proofErr w:type="spellStart"/>
-      <w:r>
-        <w:rPr>
-          <w:b/>
-          <w:bCs/>
-        </w:rPr>
-        <w:t>dengan</w:t>
-      </w:r>
-      <w:proofErr w:type="spellEnd"/>
-      <w:r>
-        <w:rPr>
-          <w:b/>
-          <w:bCs/>
-        </w:rPr>
-        <w:t xml:space="preserve"> </w:t>
-      </w:r>
-      <w:proofErr w:type="spellStart"/>
-      <w:r>
-        <w:rPr>
-          <w:b/>
-          <w:bCs/>
-        </w:rPr>
-        <w:t>distorsi</w:t>
-      </w:r>
-      <w:proofErr w:type="spellEnd"/>
-      <w:r>
-        <w:rPr>
-          <w:b/>
-          <w:bCs/>
-        </w:rPr>
-        <w:t xml:space="preserve"> visual </w:t>
-      </w:r>
-      <w:proofErr w:type="spellStart"/>
-      <w:r>
-        <w:rPr>
-          <w:b/>
-          <w:bCs/>
-        </w:rPr>
-        <w:t>saat</w:t>
-      </w:r>
-      <w:proofErr w:type="spellEnd"/>
-      <w:r>
-        <w:rPr>
-          <w:b/>
-          <w:bCs/>
-        </w:rPr>
-        <w:t xml:space="preserve"> mental </w:t>
-      </w:r>
-      <w:proofErr w:type="spellStart"/>
-      <w:r>
-        <w:rPr>
-          <w:b/>
-          <w:bCs/>
-        </w:rPr>
-        <w:t>karakter</w:t>
-      </w:r>
-      <w:proofErr w:type="spellEnd"/>
-      <w:r>
-        <w:rPr>
-          <w:b/>
-          <w:bCs/>
-        </w:rPr>
-        <w:t xml:space="preserve"> </w:t>
-      </w:r>
-      <w:proofErr w:type="spellStart"/>
-      <w:r>
-        <w:rPr>
-          <w:b/>
-          <w:bCs/>
-        </w:rPr>
-        <w:t>melemah</w:t>
-      </w:r>
-      <w:proofErr w:type="spellEnd"/>
-      <w:r>
-        <w:rPr>
-          <w:b/>
-          <w:bCs/>
-        </w:rPr>
-        <w:t>.</w:t>
+        <w:t>Dark, suram, semi-abstrak, dengan distorsi visual saat mental karakter melemah.</w:t>
       </w:r>
     </w:p>
     <w:p>
@@ -3117,167 +849,7 @@
           <w:bCs/>
         </w:rPr>
         <w:br/>
-        <w:t xml:space="preserve">Ambient, low-tempo, </w:t>
-      </w:r>
-      <w:proofErr w:type="spellStart"/>
-      <w:r>
-        <w:rPr>
-          <w:b/>
-          <w:bCs/>
-        </w:rPr>
-        <w:t>suara</w:t>
-      </w:r>
-      <w:proofErr w:type="spellEnd"/>
-      <w:r>
-        <w:rPr>
-          <w:b/>
-          <w:bCs/>
-        </w:rPr>
-        <w:t xml:space="preserve"> </w:t>
-      </w:r>
-      <w:proofErr w:type="spellStart"/>
-      <w:r>
-        <w:rPr>
-          <w:b/>
-          <w:bCs/>
-        </w:rPr>
-        <w:t>detak</w:t>
-      </w:r>
-      <w:proofErr w:type="spellEnd"/>
-      <w:r>
-        <w:rPr>
-          <w:b/>
-          <w:bCs/>
-        </w:rPr>
-        <w:t xml:space="preserve"> </w:t>
-      </w:r>
-      <w:proofErr w:type="spellStart"/>
-      <w:r>
-        <w:rPr>
-          <w:b/>
-          <w:bCs/>
-        </w:rPr>
-        <w:t>jantung</w:t>
-      </w:r>
-      <w:proofErr w:type="spellEnd"/>
-      <w:r>
-        <w:rPr>
-          <w:b/>
-          <w:bCs/>
-        </w:rPr>
-        <w:t xml:space="preserve">, </w:t>
-      </w:r>
-      <w:proofErr w:type="spellStart"/>
-      <w:r>
-        <w:rPr>
-          <w:b/>
-          <w:bCs/>
-        </w:rPr>
-        <w:t>bisikan</w:t>
-      </w:r>
-      <w:proofErr w:type="spellEnd"/>
-      <w:r>
-        <w:rPr>
-          <w:b/>
-          <w:bCs/>
-        </w:rPr>
-        <w:t xml:space="preserve">, dan </w:t>
-      </w:r>
-      <w:proofErr w:type="spellStart"/>
-      <w:r>
-        <w:rPr>
-          <w:b/>
-          <w:bCs/>
-        </w:rPr>
-        <w:t>efek</w:t>
-      </w:r>
-      <w:proofErr w:type="spellEnd"/>
-      <w:r>
-        <w:rPr>
-          <w:b/>
-          <w:bCs/>
-        </w:rPr>
-        <w:t xml:space="preserve"> </w:t>
-      </w:r>
-      <w:proofErr w:type="spellStart"/>
-      <w:r>
-        <w:rPr>
-          <w:b/>
-          <w:bCs/>
-        </w:rPr>
-        <w:t>suara</w:t>
-      </w:r>
-      <w:proofErr w:type="spellEnd"/>
-      <w:r>
-        <w:rPr>
-          <w:b/>
-          <w:bCs/>
-        </w:rPr>
-        <w:t xml:space="preserve"> yang </w:t>
-      </w:r>
-      <w:proofErr w:type="spellStart"/>
-      <w:r>
-        <w:rPr>
-          <w:b/>
-          <w:bCs/>
-        </w:rPr>
-        <w:t>makin</w:t>
-      </w:r>
-      <w:proofErr w:type="spellEnd"/>
-      <w:r>
-        <w:rPr>
-          <w:b/>
-          <w:bCs/>
-        </w:rPr>
-        <w:t xml:space="preserve"> </w:t>
-      </w:r>
-      <w:proofErr w:type="spellStart"/>
-      <w:r>
-        <w:rPr>
-          <w:b/>
-          <w:bCs/>
-        </w:rPr>
-        <w:t>intens</w:t>
-      </w:r>
-      <w:proofErr w:type="spellEnd"/>
-      <w:r>
-        <w:rPr>
-          <w:b/>
-          <w:bCs/>
-        </w:rPr>
-        <w:t xml:space="preserve"> </w:t>
-      </w:r>
-      <w:proofErr w:type="spellStart"/>
-      <w:r>
-        <w:rPr>
-          <w:b/>
-          <w:bCs/>
-        </w:rPr>
-        <w:t>saat</w:t>
-      </w:r>
-      <w:proofErr w:type="spellEnd"/>
-      <w:r>
-        <w:rPr>
-          <w:b/>
-          <w:bCs/>
-        </w:rPr>
-        <w:t xml:space="preserve"> </w:t>
-      </w:r>
-      <w:proofErr w:type="spellStart"/>
-      <w:r>
-        <w:rPr>
-          <w:b/>
-          <w:bCs/>
-        </w:rPr>
-        <w:t>dikejar</w:t>
-      </w:r>
-      <w:proofErr w:type="spellEnd"/>
-      <w:r>
-        <w:rPr>
-          <w:b/>
-          <w:bCs/>
-        </w:rPr>
-        <w:t>.</w:t>
+        <w:t>Ambient, low-tempo, suara detak jantung, bisikan, dan efek suara yang makin intens saat dikejar.</w:t>
       </w:r>
     </w:p>
     <w:p>
@@ -3293,7 +865,7 @@
           <w:bCs/>
         </w:rPr>
         <w:pict w14:anchorId="691F27C0">
-          <v:rect id="_x0000_i1079" style="width:0;height:1.5pt" o:hralign="center" o:hrstd="t" o:hr="t" fillcolor="#a0a0a0" stroked="f"/>
+          <v:rect id="_x0000_i1031" style="width:0;height:1.5pt" o:hralign="center" o:hrstd="t" o:hr="t" fillcolor="#a0a0a0" stroked="f"/>
         </w:pict>
       </w:r>
     </w:p>
@@ -3328,33 +900,8 @@
           <w:b/>
           <w:bCs/>
         </w:rPr>
-        <w:t xml:space="preserve">Level </w:t>
-      </w:r>
-      <w:proofErr w:type="spellStart"/>
-      <w:r>
-        <w:rPr>
-          <w:b/>
-          <w:bCs/>
-        </w:rPr>
-        <w:t>semakin</w:t>
-      </w:r>
-      <w:proofErr w:type="spellEnd"/>
-      <w:r>
-        <w:rPr>
-          <w:b/>
-          <w:bCs/>
-        </w:rPr>
-        <w:t xml:space="preserve"> </w:t>
-      </w:r>
-      <w:proofErr w:type="spellStart"/>
-      <w:r>
-        <w:rPr>
-          <w:b/>
-          <w:bCs/>
-        </w:rPr>
-        <w:t>sulit</w:t>
-      </w:r>
-      <w:proofErr w:type="spellEnd"/>
+        <w:t>Level semakin sulit</w:t>
+      </w:r>
     </w:p>
     <w:p>
       <w:pPr>
@@ -3372,33 +919,8 @@
           <w:b/>
           <w:bCs/>
         </w:rPr>
-        <w:t xml:space="preserve">Puzzle </w:t>
-      </w:r>
-      <w:proofErr w:type="spellStart"/>
-      <w:r>
-        <w:rPr>
-          <w:b/>
-          <w:bCs/>
-        </w:rPr>
-        <w:t>makin</w:t>
-      </w:r>
-      <w:proofErr w:type="spellEnd"/>
-      <w:r>
-        <w:rPr>
-          <w:b/>
-          <w:bCs/>
-        </w:rPr>
-        <w:t xml:space="preserve"> </w:t>
-      </w:r>
-      <w:proofErr w:type="spellStart"/>
-      <w:r>
-        <w:rPr>
-          <w:b/>
-          <w:bCs/>
-        </w:rPr>
-        <w:t>kompleks</w:t>
-      </w:r>
-      <w:proofErr w:type="spellEnd"/>
+        <w:t>Puzzle makin kompleks</w:t>
+      </w:r>
     </w:p>
     <w:p>
       <w:pPr>
@@ -3416,55 +938,7 @@
           <w:b/>
           <w:bCs/>
         </w:rPr>
-        <w:t xml:space="preserve">Story </w:t>
-      </w:r>
-      <w:proofErr w:type="spellStart"/>
-      <w:r>
-        <w:rPr>
-          <w:b/>
-          <w:bCs/>
-        </w:rPr>
-        <w:t>terungkap</w:t>
-      </w:r>
-      <w:proofErr w:type="spellEnd"/>
-      <w:r>
-        <w:rPr>
-          <w:b/>
-          <w:bCs/>
-        </w:rPr>
-        <w:t xml:space="preserve"> </w:t>
-      </w:r>
-      <w:proofErr w:type="spellStart"/>
-      <w:r>
-        <w:rPr>
-          <w:b/>
-          <w:bCs/>
-        </w:rPr>
-        <w:t>lewat</w:t>
-      </w:r>
-      <w:proofErr w:type="spellEnd"/>
-      <w:r>
-        <w:rPr>
-          <w:b/>
-          <w:bCs/>
-        </w:rPr>
-        <w:t xml:space="preserve"> </w:t>
-      </w:r>
-      <w:proofErr w:type="spellStart"/>
-      <w:r>
-        <w:rPr>
-          <w:b/>
-          <w:bCs/>
-        </w:rPr>
-        <w:t>lingkungan</w:t>
-      </w:r>
-      <w:proofErr w:type="spellEnd"/>
-      <w:r>
-        <w:rPr>
-          <w:b/>
-          <w:bCs/>
-        </w:rPr>
-        <w:t xml:space="preserve"> (environmental storytelling)</w:t>
+        <w:t>Story terungkap lewat lingkungan (environmental storytelling)</w:t>
       </w:r>
     </w:p>
     <w:p>
@@ -3483,65 +957,8 @@
           <w:b/>
           <w:bCs/>
         </w:rPr>
-        <w:t xml:space="preserve">Ending </w:t>
-      </w:r>
-      <w:proofErr w:type="spellStart"/>
-      <w:r>
-        <w:rPr>
-          <w:b/>
-          <w:bCs/>
-        </w:rPr>
-        <w:t>berbeda</w:t>
-      </w:r>
-      <w:proofErr w:type="spellEnd"/>
-      <w:r>
-        <w:rPr>
-          <w:b/>
-          <w:bCs/>
-        </w:rPr>
-        <w:t xml:space="preserve"> </w:t>
-      </w:r>
-      <w:proofErr w:type="spellStart"/>
-      <w:r>
-        <w:rPr>
-          <w:b/>
-          <w:bCs/>
-        </w:rPr>
-        <w:t>tergantung</w:t>
-      </w:r>
-      <w:proofErr w:type="spellEnd"/>
-      <w:r>
-        <w:rPr>
-          <w:b/>
-          <w:bCs/>
-        </w:rPr>
-        <w:t xml:space="preserve"> </w:t>
-      </w:r>
-      <w:proofErr w:type="spellStart"/>
-      <w:r>
-        <w:rPr>
-          <w:b/>
-          <w:bCs/>
-        </w:rPr>
-        <w:t>performa</w:t>
-      </w:r>
-      <w:proofErr w:type="spellEnd"/>
-      <w:r>
-        <w:rPr>
-          <w:b/>
-          <w:bCs/>
-        </w:rPr>
-        <w:t xml:space="preserve"> </w:t>
-      </w:r>
-      <w:proofErr w:type="spellStart"/>
-      <w:r>
-        <w:rPr>
-          <w:b/>
-          <w:bCs/>
-        </w:rPr>
-        <w:t>pemain</w:t>
-      </w:r>
-      <w:proofErr w:type="spellEnd"/>
+        <w:t>Ending berbeda tergantung performa pemain</w:t>
+      </w:r>
     </w:p>
     <w:p>
       <w:pPr>
@@ -3556,7 +973,7 @@
           <w:bCs/>
         </w:rPr>
         <w:pict w14:anchorId="6B44CE55">
-          <v:rect id="_x0000_i1080" style="width:0;height:1.5pt" o:hralign="center" o:hrstd="t" o:hr="t" fillcolor="#a0a0a0" stroked="f"/>
+          <v:rect id="_x0000_i1032" style="width:0;height:1.5pt" o:hralign="center" o:hrstd="t" o:hr="t" fillcolor="#a0a0a0" stroked="f"/>
         </w:pict>
       </w:r>
     </w:p>
@@ -3591,7 +1008,14 @@
           <w:b/>
           <w:bCs/>
         </w:rPr>
-        <w:t>Engine: Unity</w:t>
+        <w:t xml:space="preserve">Engine: </w:t>
+      </w:r>
+      <w:r>
+        <w:rPr>
+          <w:b/>
+          <w:bCs/>
+        </w:rPr>
+        <w:t>Godot</w:t>
       </w:r>
     </w:p>
     <w:p>
@@ -3624,37 +1048,12 @@
           <w:bCs/>
         </w:rPr>
       </w:pPr>
-      <w:proofErr w:type="spellStart"/>
-      <w:r>
-        <w:rPr>
-          <w:b/>
-          <w:bCs/>
-        </w:rPr>
-        <w:t>Catatan</w:t>
-      </w:r>
-      <w:proofErr w:type="spellEnd"/>
-      <w:r>
-        <w:rPr>
-          <w:b/>
-          <w:bCs/>
-        </w:rPr>
-        <w:t xml:space="preserve"> Teknis </w:t>
-      </w:r>
-      <w:proofErr w:type="spellStart"/>
-      <w:r>
-        <w:rPr>
-          <w:b/>
-          <w:bCs/>
-        </w:rPr>
-        <w:t>Penting</w:t>
-      </w:r>
-      <w:proofErr w:type="spellEnd"/>
-      <w:r>
-        <w:rPr>
-          <w:b/>
-          <w:bCs/>
-        </w:rPr>
-        <w:t>:</w:t>
+      <w:r>
+        <w:rPr>
+          <w:b/>
+          <w:bCs/>
+        </w:rPr>
+        <w:t>Catatan Teknis Penting:</w:t>
       </w:r>
       <w:r>
         <w:rPr>
@@ -3662,118 +1061,7 @@
           <w:bCs/>
         </w:rPr>
         <w:br/>
-      </w:r>
-      <w:proofErr w:type="spellStart"/>
-      <w:r>
-        <w:rPr>
-          <w:b/>
-          <w:bCs/>
-        </w:rPr>
-        <w:t>Sistem</w:t>
-      </w:r>
-      <w:proofErr w:type="spellEnd"/>
-      <w:r>
-        <w:rPr>
-          <w:b/>
-          <w:bCs/>
-        </w:rPr>
-        <w:t xml:space="preserve"> checkpoint </w:t>
-      </w:r>
-      <w:proofErr w:type="spellStart"/>
-      <w:r>
-        <w:rPr>
-          <w:b/>
-          <w:bCs/>
-        </w:rPr>
-        <w:t>terbatas</w:t>
-      </w:r>
-      <w:proofErr w:type="spellEnd"/>
-      <w:r>
-        <w:rPr>
-          <w:b/>
-          <w:bCs/>
-        </w:rPr>
-        <w:t xml:space="preserve"> </w:t>
-      </w:r>
-      <w:proofErr w:type="spellStart"/>
-      <w:r>
-        <w:rPr>
-          <w:b/>
-          <w:bCs/>
-        </w:rPr>
-        <w:t>untuk</w:t>
-      </w:r>
-      <w:proofErr w:type="spellEnd"/>
-      <w:r>
-        <w:rPr>
-          <w:b/>
-          <w:bCs/>
-        </w:rPr>
-        <w:t xml:space="preserve"> </w:t>
-      </w:r>
-      <w:proofErr w:type="spellStart"/>
-      <w:r>
-        <w:rPr>
-          <w:b/>
-          <w:bCs/>
-        </w:rPr>
-        <w:t>meningkatkan</w:t>
-      </w:r>
-      <w:proofErr w:type="spellEnd"/>
-      <w:r>
-        <w:rPr>
-          <w:b/>
-          <w:bCs/>
-        </w:rPr>
-        <w:t xml:space="preserve"> </w:t>
-      </w:r>
-      <w:proofErr w:type="spellStart"/>
-      <w:r>
-        <w:rPr>
-          <w:b/>
-          <w:bCs/>
-        </w:rPr>
-        <w:t>tekanan</w:t>
-      </w:r>
-      <w:proofErr w:type="spellEnd"/>
-      <w:r>
-        <w:rPr>
-          <w:b/>
-          <w:bCs/>
-        </w:rPr>
-        <w:t xml:space="preserve"> </w:t>
-      </w:r>
-      <w:proofErr w:type="spellStart"/>
-      <w:r>
-        <w:rPr>
-          <w:b/>
-          <w:bCs/>
-        </w:rPr>
-        <w:t>psikologis</w:t>
-      </w:r>
-      <w:proofErr w:type="spellEnd"/>
-      <w:r>
-        <w:rPr>
-          <w:b/>
-          <w:bCs/>
-        </w:rPr>
-        <w:t xml:space="preserve"> </w:t>
-      </w:r>
-      <w:proofErr w:type="spellStart"/>
-      <w:r>
-        <w:rPr>
-          <w:b/>
-          <w:bCs/>
-        </w:rPr>
-        <w:t>pemain</w:t>
-      </w:r>
-      <w:proofErr w:type="spellEnd"/>
-      <w:r>
-        <w:rPr>
-          <w:b/>
-          <w:bCs/>
-        </w:rPr>
-        <w:t>.</w:t>
+        <w:t>Sistem checkpoint terbatas untuk meningkatkan tekanan psikologis pemain.</w:t>
       </w:r>
     </w:p>
     <w:p/>
@@ -6979,6 +4267,7 @@
   <w:style w:type="character" w:default="1" w:styleId="DefaultParagraphFont">
     <w:name w:val="Default Paragraph Font"/>
     <w:uiPriority w:val="1"/>
+    <w:semiHidden/>
     <w:unhideWhenUsed/>
   </w:style>
   <w:style w:type="table" w:default="1" w:styleId="TableNormal">

</xml_diff>

<commit_message>
adding game design document (GDD)
</commit_message>
<xml_diff>
--- a/GAME_DESIGN_DOCUMENT.docx
+++ b/GAME_DESIGN_DOCUMENT.docx
@@ -29,7 +29,23 @@
           <w:b/>
           <w:bCs/>
         </w:rPr>
-        <w:t>1. Informasi Game</w:t>
+        <w:t xml:space="preserve">1. </w:t>
+      </w:r>
+      <w:proofErr w:type="spellStart"/>
+      <w:r>
+        <w:rPr>
+          <w:b/>
+          <w:bCs/>
+        </w:rPr>
+        <w:t>Informasi</w:t>
+      </w:r>
+      <w:proofErr w:type="spellEnd"/>
+      <w:r>
+        <w:rPr>
+          <w:b/>
+          <w:bCs/>
+        </w:rPr>
+        <w:t xml:space="preserve"> Game</w:t>
       </w:r>
     </w:p>
     <w:p>
@@ -105,7 +121,23 @@
           <w:b/>
           <w:bCs/>
         </w:rPr>
-        <w:t>Target Pemain: R13</w:t>
+        <w:t xml:space="preserve">Target </w:t>
+      </w:r>
+      <w:proofErr w:type="spellStart"/>
+      <w:r>
+        <w:rPr>
+          <w:b/>
+          <w:bCs/>
+        </w:rPr>
+        <w:t>Pemain</w:t>
+      </w:r>
+      <w:proofErr w:type="spellEnd"/>
+      <w:r>
+        <w:rPr>
+          <w:b/>
+          <w:bCs/>
+        </w:rPr>
+        <w:t>: R13</w:t>
       </w:r>
     </w:p>
     <w:p>
@@ -156,7 +188,23 @@
           <w:b/>
           <w:bCs/>
         </w:rPr>
-        <w:t>2. Konsep Inti</w:t>
+        <w:t xml:space="preserve">2. </w:t>
+      </w:r>
+      <w:proofErr w:type="spellStart"/>
+      <w:r>
+        <w:rPr>
+          <w:b/>
+          <w:bCs/>
+        </w:rPr>
+        <w:t>Konsep</w:t>
+      </w:r>
+      <w:proofErr w:type="spellEnd"/>
+      <w:r>
+        <w:rPr>
+          <w:b/>
+          <w:bCs/>
+        </w:rPr>
+        <w:t xml:space="preserve"> Inti</w:t>
       </w:r>
     </w:p>
     <w:p>
@@ -171,21 +219,503 @@
           <w:b/>
           <w:bCs/>
         </w:rPr>
-        <w:t xml:space="preserve">Reality Escape adalah game platformer puzzle berbasis cerita tentang seorang pemuda yang terbangun di hutan antah berantah tanpa ingatan jelas. Ia mencoba melarikan diri dari dunia tersebut, </w:t>
-      </w:r>
-      <w:r>
-        <w:rPr>
-          <w:b/>
-          <w:bCs/>
-        </w:rPr>
-        <w:t xml:space="preserve">ia tidak menyadari bahwa itu </w:t>
-      </w:r>
-      <w:r>
-        <w:rPr>
-          <w:b/>
-          <w:bCs/>
-        </w:rPr>
-        <w:t>representasi dari pikirannya sendiri yang sedang kacau akibat penyakit jiwa.</w:t>
+        <w:t xml:space="preserve">Reality Escape </w:t>
+      </w:r>
+      <w:proofErr w:type="spellStart"/>
+      <w:r>
+        <w:rPr>
+          <w:b/>
+          <w:bCs/>
+        </w:rPr>
+        <w:t>adalah</w:t>
+      </w:r>
+      <w:proofErr w:type="spellEnd"/>
+      <w:r>
+        <w:rPr>
+          <w:b/>
+          <w:bCs/>
+        </w:rPr>
+        <w:t xml:space="preserve"> game platformer puzzle </w:t>
+      </w:r>
+      <w:proofErr w:type="spellStart"/>
+      <w:r>
+        <w:rPr>
+          <w:b/>
+          <w:bCs/>
+        </w:rPr>
+        <w:t>berbasis</w:t>
+      </w:r>
+      <w:proofErr w:type="spellEnd"/>
+      <w:r>
+        <w:rPr>
+          <w:b/>
+          <w:bCs/>
+        </w:rPr>
+        <w:t xml:space="preserve"> </w:t>
+      </w:r>
+      <w:proofErr w:type="spellStart"/>
+      <w:r>
+        <w:rPr>
+          <w:b/>
+          <w:bCs/>
+        </w:rPr>
+        <w:t>cerita</w:t>
+      </w:r>
+      <w:proofErr w:type="spellEnd"/>
+      <w:r>
+        <w:rPr>
+          <w:b/>
+          <w:bCs/>
+        </w:rPr>
+        <w:t xml:space="preserve"> </w:t>
+      </w:r>
+      <w:proofErr w:type="spellStart"/>
+      <w:r>
+        <w:rPr>
+          <w:b/>
+          <w:bCs/>
+        </w:rPr>
+        <w:t>tentang</w:t>
+      </w:r>
+      <w:proofErr w:type="spellEnd"/>
+      <w:r>
+        <w:rPr>
+          <w:b/>
+          <w:bCs/>
+        </w:rPr>
+        <w:t xml:space="preserve"> </w:t>
+      </w:r>
+      <w:proofErr w:type="spellStart"/>
+      <w:r>
+        <w:rPr>
+          <w:b/>
+          <w:bCs/>
+        </w:rPr>
+        <w:t>seorang</w:t>
+      </w:r>
+      <w:proofErr w:type="spellEnd"/>
+      <w:r>
+        <w:rPr>
+          <w:b/>
+          <w:bCs/>
+        </w:rPr>
+        <w:t xml:space="preserve"> pemuda yang </w:t>
+      </w:r>
+      <w:proofErr w:type="spellStart"/>
+      <w:r>
+        <w:rPr>
+          <w:b/>
+          <w:bCs/>
+        </w:rPr>
+        <w:t>terbangun</w:t>
+      </w:r>
+      <w:proofErr w:type="spellEnd"/>
+      <w:r>
+        <w:rPr>
+          <w:b/>
+          <w:bCs/>
+        </w:rPr>
+        <w:t xml:space="preserve"> di </w:t>
+      </w:r>
+      <w:proofErr w:type="spellStart"/>
+      <w:r>
+        <w:rPr>
+          <w:b/>
+          <w:bCs/>
+        </w:rPr>
+        <w:t>hutan</w:t>
+      </w:r>
+      <w:proofErr w:type="spellEnd"/>
+      <w:r>
+        <w:rPr>
+          <w:b/>
+          <w:bCs/>
+        </w:rPr>
+        <w:t xml:space="preserve"> </w:t>
+      </w:r>
+      <w:proofErr w:type="spellStart"/>
+      <w:r>
+        <w:rPr>
+          <w:b/>
+          <w:bCs/>
+        </w:rPr>
+        <w:t>antah</w:t>
+      </w:r>
+      <w:proofErr w:type="spellEnd"/>
+      <w:r>
+        <w:rPr>
+          <w:b/>
+          <w:bCs/>
+        </w:rPr>
+        <w:t xml:space="preserve"> </w:t>
+      </w:r>
+      <w:proofErr w:type="spellStart"/>
+      <w:r>
+        <w:rPr>
+          <w:b/>
+          <w:bCs/>
+        </w:rPr>
+        <w:t>berantah</w:t>
+      </w:r>
+      <w:proofErr w:type="spellEnd"/>
+      <w:r>
+        <w:rPr>
+          <w:b/>
+          <w:bCs/>
+        </w:rPr>
+        <w:t xml:space="preserve"> </w:t>
+      </w:r>
+      <w:proofErr w:type="spellStart"/>
+      <w:r>
+        <w:rPr>
+          <w:b/>
+          <w:bCs/>
+        </w:rPr>
+        <w:t>tanpa</w:t>
+      </w:r>
+      <w:proofErr w:type="spellEnd"/>
+      <w:r>
+        <w:rPr>
+          <w:b/>
+          <w:bCs/>
+        </w:rPr>
+        <w:t xml:space="preserve"> </w:t>
+      </w:r>
+      <w:proofErr w:type="spellStart"/>
+      <w:r>
+        <w:rPr>
+          <w:b/>
+          <w:bCs/>
+        </w:rPr>
+        <w:t>ingatan</w:t>
+      </w:r>
+      <w:proofErr w:type="spellEnd"/>
+      <w:r>
+        <w:rPr>
+          <w:b/>
+          <w:bCs/>
+        </w:rPr>
+        <w:t xml:space="preserve"> </w:t>
+      </w:r>
+      <w:proofErr w:type="spellStart"/>
+      <w:r>
+        <w:rPr>
+          <w:b/>
+          <w:bCs/>
+        </w:rPr>
+        <w:t>jelas</w:t>
+      </w:r>
+      <w:proofErr w:type="spellEnd"/>
+      <w:r>
+        <w:rPr>
+          <w:b/>
+          <w:bCs/>
+        </w:rPr>
+        <w:t xml:space="preserve">. Ia </w:t>
+      </w:r>
+      <w:proofErr w:type="spellStart"/>
+      <w:r>
+        <w:rPr>
+          <w:b/>
+          <w:bCs/>
+        </w:rPr>
+        <w:t>mencoba</w:t>
+      </w:r>
+      <w:proofErr w:type="spellEnd"/>
+      <w:r>
+        <w:rPr>
+          <w:b/>
+          <w:bCs/>
+        </w:rPr>
+        <w:t xml:space="preserve"> </w:t>
+      </w:r>
+      <w:proofErr w:type="spellStart"/>
+      <w:r>
+        <w:rPr>
+          <w:b/>
+          <w:bCs/>
+        </w:rPr>
+        <w:t>melarikan</w:t>
+      </w:r>
+      <w:proofErr w:type="spellEnd"/>
+      <w:r>
+        <w:rPr>
+          <w:b/>
+          <w:bCs/>
+        </w:rPr>
+        <w:t xml:space="preserve"> </w:t>
+      </w:r>
+      <w:proofErr w:type="spellStart"/>
+      <w:r>
+        <w:rPr>
+          <w:b/>
+          <w:bCs/>
+        </w:rPr>
+        <w:t>diri</w:t>
+      </w:r>
+      <w:proofErr w:type="spellEnd"/>
+      <w:r>
+        <w:rPr>
+          <w:b/>
+          <w:bCs/>
+        </w:rPr>
+        <w:t xml:space="preserve"> </w:t>
+      </w:r>
+      <w:proofErr w:type="spellStart"/>
+      <w:r>
+        <w:rPr>
+          <w:b/>
+          <w:bCs/>
+        </w:rPr>
+        <w:t>dari</w:t>
+      </w:r>
+      <w:proofErr w:type="spellEnd"/>
+      <w:r>
+        <w:rPr>
+          <w:b/>
+          <w:bCs/>
+        </w:rPr>
+        <w:t xml:space="preserve"> dunia </w:t>
+      </w:r>
+      <w:proofErr w:type="spellStart"/>
+      <w:r>
+        <w:rPr>
+          <w:b/>
+          <w:bCs/>
+        </w:rPr>
+        <w:t>tersebut</w:t>
+      </w:r>
+      <w:proofErr w:type="spellEnd"/>
+      <w:r>
+        <w:rPr>
+          <w:b/>
+          <w:bCs/>
+        </w:rPr>
+        <w:t xml:space="preserve">, </w:t>
+      </w:r>
+      <w:proofErr w:type="spellStart"/>
+      <w:r>
+        <w:rPr>
+          <w:b/>
+          <w:bCs/>
+        </w:rPr>
+        <w:t>ia</w:t>
+      </w:r>
+      <w:proofErr w:type="spellEnd"/>
+      <w:r>
+        <w:rPr>
+          <w:b/>
+          <w:bCs/>
+        </w:rPr>
+        <w:t xml:space="preserve"> </w:t>
+      </w:r>
+      <w:proofErr w:type="spellStart"/>
+      <w:r>
+        <w:rPr>
+          <w:b/>
+          <w:bCs/>
+        </w:rPr>
+        <w:t>tidak</w:t>
+      </w:r>
+      <w:proofErr w:type="spellEnd"/>
+      <w:r>
+        <w:rPr>
+          <w:b/>
+          <w:bCs/>
+        </w:rPr>
+        <w:t xml:space="preserve"> </w:t>
+      </w:r>
+      <w:proofErr w:type="spellStart"/>
+      <w:r>
+        <w:rPr>
+          <w:b/>
+          <w:bCs/>
+        </w:rPr>
+        <w:t>menyadari</w:t>
+      </w:r>
+      <w:proofErr w:type="spellEnd"/>
+      <w:r>
+        <w:rPr>
+          <w:b/>
+          <w:bCs/>
+        </w:rPr>
+        <w:t xml:space="preserve"> </w:t>
+      </w:r>
+      <w:proofErr w:type="spellStart"/>
+      <w:r>
+        <w:rPr>
+          <w:b/>
+          <w:bCs/>
+        </w:rPr>
+        <w:t>bahwa</w:t>
+      </w:r>
+      <w:proofErr w:type="spellEnd"/>
+      <w:r>
+        <w:rPr>
+          <w:b/>
+          <w:bCs/>
+        </w:rPr>
+        <w:t xml:space="preserve"> </w:t>
+      </w:r>
+      <w:proofErr w:type="spellStart"/>
+      <w:r>
+        <w:rPr>
+          <w:b/>
+          <w:bCs/>
+        </w:rPr>
+        <w:t>itu</w:t>
+      </w:r>
+      <w:proofErr w:type="spellEnd"/>
+      <w:r>
+        <w:rPr>
+          <w:b/>
+          <w:bCs/>
+        </w:rPr>
+        <w:t xml:space="preserve"> </w:t>
+      </w:r>
+      <w:proofErr w:type="spellStart"/>
+      <w:r>
+        <w:rPr>
+          <w:b/>
+          <w:bCs/>
+        </w:rPr>
+        <w:t>representasi</w:t>
+      </w:r>
+      <w:proofErr w:type="spellEnd"/>
+      <w:r>
+        <w:rPr>
+          <w:b/>
+          <w:bCs/>
+        </w:rPr>
+        <w:t xml:space="preserve"> </w:t>
+      </w:r>
+      <w:proofErr w:type="spellStart"/>
+      <w:r>
+        <w:rPr>
+          <w:b/>
+          <w:bCs/>
+        </w:rPr>
+        <w:t>dari</w:t>
+      </w:r>
+      <w:proofErr w:type="spellEnd"/>
+      <w:r>
+        <w:rPr>
+          <w:b/>
+          <w:bCs/>
+        </w:rPr>
+        <w:t xml:space="preserve"> </w:t>
+      </w:r>
+      <w:proofErr w:type="spellStart"/>
+      <w:r>
+        <w:rPr>
+          <w:b/>
+          <w:bCs/>
+        </w:rPr>
+        <w:t>pikirannya</w:t>
+      </w:r>
+      <w:proofErr w:type="spellEnd"/>
+      <w:r>
+        <w:rPr>
+          <w:b/>
+          <w:bCs/>
+        </w:rPr>
+        <w:t xml:space="preserve"> </w:t>
+      </w:r>
+      <w:proofErr w:type="spellStart"/>
+      <w:r>
+        <w:rPr>
+          <w:b/>
+          <w:bCs/>
+        </w:rPr>
+        <w:t>sendiri</w:t>
+      </w:r>
+      <w:proofErr w:type="spellEnd"/>
+      <w:r>
+        <w:rPr>
+          <w:b/>
+          <w:bCs/>
+        </w:rPr>
+        <w:t xml:space="preserve"> yang </w:t>
+      </w:r>
+      <w:proofErr w:type="spellStart"/>
+      <w:r>
+        <w:rPr>
+          <w:b/>
+          <w:bCs/>
+        </w:rPr>
+        <w:t>sedang</w:t>
+      </w:r>
+      <w:proofErr w:type="spellEnd"/>
+      <w:r>
+        <w:rPr>
+          <w:b/>
+          <w:bCs/>
+        </w:rPr>
+        <w:t xml:space="preserve"> </w:t>
+      </w:r>
+      <w:proofErr w:type="spellStart"/>
+      <w:r>
+        <w:rPr>
+          <w:b/>
+          <w:bCs/>
+        </w:rPr>
+        <w:t>kacau</w:t>
+      </w:r>
+      <w:proofErr w:type="spellEnd"/>
+      <w:r>
+        <w:rPr>
+          <w:b/>
+          <w:bCs/>
+        </w:rPr>
+        <w:t xml:space="preserve"> </w:t>
+      </w:r>
+      <w:proofErr w:type="spellStart"/>
+      <w:r>
+        <w:rPr>
+          <w:b/>
+          <w:bCs/>
+        </w:rPr>
+        <w:t>akibat</w:t>
+      </w:r>
+      <w:proofErr w:type="spellEnd"/>
+      <w:r>
+        <w:rPr>
+          <w:b/>
+          <w:bCs/>
+        </w:rPr>
+        <w:t xml:space="preserve"> </w:t>
+      </w:r>
+      <w:proofErr w:type="spellStart"/>
+      <w:r>
+        <w:rPr>
+          <w:b/>
+          <w:bCs/>
+        </w:rPr>
+        <w:t>penyakit</w:t>
+      </w:r>
+      <w:proofErr w:type="spellEnd"/>
+      <w:r>
+        <w:rPr>
+          <w:b/>
+          <w:bCs/>
+        </w:rPr>
+        <w:t xml:space="preserve"> </w:t>
+      </w:r>
+      <w:proofErr w:type="spellStart"/>
+      <w:r>
+        <w:rPr>
+          <w:b/>
+          <w:bCs/>
+        </w:rPr>
+        <w:t>jiwa</w:t>
+      </w:r>
+      <w:proofErr w:type="spellEnd"/>
+      <w:r>
+        <w:rPr>
+          <w:b/>
+          <w:bCs/>
+        </w:rPr>
+        <w:t>.</w:t>
       </w:r>
     </w:p>
     <w:p>
@@ -208,7 +738,230 @@
           <w:bCs/>
         </w:rPr>
         <w:br/>
-        <w:t>Perpaduan puzzle, parkour, dan storytelling psikologis, di mana musuh utama sebenarnya adalah pikiran dan trauma karakter itu sendiri. Setiap level merepresentasikan kondisi mental sang karakter.</w:t>
+      </w:r>
+      <w:proofErr w:type="spellStart"/>
+      <w:r>
+        <w:rPr>
+          <w:b/>
+          <w:bCs/>
+        </w:rPr>
+        <w:t>Perpaduan</w:t>
+      </w:r>
+      <w:proofErr w:type="spellEnd"/>
+      <w:r>
+        <w:rPr>
+          <w:b/>
+          <w:bCs/>
+        </w:rPr>
+        <w:t xml:space="preserve"> puzzle, parkour, dan storytelling </w:t>
+      </w:r>
+      <w:proofErr w:type="spellStart"/>
+      <w:r>
+        <w:rPr>
+          <w:b/>
+          <w:bCs/>
+        </w:rPr>
+        <w:t>psikologis</w:t>
+      </w:r>
+      <w:proofErr w:type="spellEnd"/>
+      <w:r>
+        <w:rPr>
+          <w:b/>
+          <w:bCs/>
+        </w:rPr>
+        <w:t xml:space="preserve">, di mana </w:t>
+      </w:r>
+      <w:proofErr w:type="spellStart"/>
+      <w:r>
+        <w:rPr>
+          <w:b/>
+          <w:bCs/>
+        </w:rPr>
+        <w:t>musuh</w:t>
+      </w:r>
+      <w:proofErr w:type="spellEnd"/>
+      <w:r>
+        <w:rPr>
+          <w:b/>
+          <w:bCs/>
+        </w:rPr>
+        <w:t xml:space="preserve"> </w:t>
+      </w:r>
+      <w:proofErr w:type="spellStart"/>
+      <w:r>
+        <w:rPr>
+          <w:b/>
+          <w:bCs/>
+        </w:rPr>
+        <w:t>utama</w:t>
+      </w:r>
+      <w:proofErr w:type="spellEnd"/>
+      <w:r>
+        <w:rPr>
+          <w:b/>
+          <w:bCs/>
+        </w:rPr>
+        <w:t xml:space="preserve"> </w:t>
+      </w:r>
+      <w:proofErr w:type="spellStart"/>
+      <w:r>
+        <w:rPr>
+          <w:b/>
+          <w:bCs/>
+        </w:rPr>
+        <w:t>sebenarnya</w:t>
+      </w:r>
+      <w:proofErr w:type="spellEnd"/>
+      <w:r>
+        <w:rPr>
+          <w:b/>
+          <w:bCs/>
+        </w:rPr>
+        <w:t xml:space="preserve"> </w:t>
+      </w:r>
+      <w:proofErr w:type="spellStart"/>
+      <w:r>
+        <w:rPr>
+          <w:b/>
+          <w:bCs/>
+        </w:rPr>
+        <w:t>adalah</w:t>
+      </w:r>
+      <w:proofErr w:type="spellEnd"/>
+      <w:r>
+        <w:rPr>
+          <w:b/>
+          <w:bCs/>
+        </w:rPr>
+        <w:t xml:space="preserve"> </w:t>
+      </w:r>
+      <w:proofErr w:type="spellStart"/>
+      <w:r>
+        <w:rPr>
+          <w:b/>
+          <w:bCs/>
+        </w:rPr>
+        <w:t>pikiran</w:t>
+      </w:r>
+      <w:proofErr w:type="spellEnd"/>
+      <w:r>
+        <w:rPr>
+          <w:b/>
+          <w:bCs/>
+        </w:rPr>
+        <w:t xml:space="preserve"> dan trauma </w:t>
+      </w:r>
+      <w:proofErr w:type="spellStart"/>
+      <w:r>
+        <w:rPr>
+          <w:b/>
+          <w:bCs/>
+        </w:rPr>
+        <w:t>karakter</w:t>
+      </w:r>
+      <w:proofErr w:type="spellEnd"/>
+      <w:r>
+        <w:rPr>
+          <w:b/>
+          <w:bCs/>
+        </w:rPr>
+        <w:t xml:space="preserve"> </w:t>
+      </w:r>
+      <w:proofErr w:type="spellStart"/>
+      <w:r>
+        <w:rPr>
+          <w:b/>
+          <w:bCs/>
+        </w:rPr>
+        <w:t>itu</w:t>
+      </w:r>
+      <w:proofErr w:type="spellEnd"/>
+      <w:r>
+        <w:rPr>
+          <w:b/>
+          <w:bCs/>
+        </w:rPr>
+        <w:t xml:space="preserve"> </w:t>
+      </w:r>
+      <w:proofErr w:type="spellStart"/>
+      <w:r>
+        <w:rPr>
+          <w:b/>
+          <w:bCs/>
+        </w:rPr>
+        <w:t>sendiri</w:t>
+      </w:r>
+      <w:proofErr w:type="spellEnd"/>
+      <w:r>
+        <w:rPr>
+          <w:b/>
+          <w:bCs/>
+        </w:rPr>
+        <w:t xml:space="preserve">. </w:t>
+      </w:r>
+      <w:proofErr w:type="spellStart"/>
+      <w:r>
+        <w:rPr>
+          <w:b/>
+          <w:bCs/>
+        </w:rPr>
+        <w:t>Setiap</w:t>
+      </w:r>
+      <w:proofErr w:type="spellEnd"/>
+      <w:r>
+        <w:rPr>
+          <w:b/>
+          <w:bCs/>
+        </w:rPr>
+        <w:t xml:space="preserve"> level </w:t>
+      </w:r>
+      <w:proofErr w:type="spellStart"/>
+      <w:r>
+        <w:rPr>
+          <w:b/>
+          <w:bCs/>
+        </w:rPr>
+        <w:t>merepresentasikan</w:t>
+      </w:r>
+      <w:proofErr w:type="spellEnd"/>
+      <w:r>
+        <w:rPr>
+          <w:b/>
+          <w:bCs/>
+        </w:rPr>
+        <w:t xml:space="preserve"> </w:t>
+      </w:r>
+      <w:proofErr w:type="spellStart"/>
+      <w:r>
+        <w:rPr>
+          <w:b/>
+          <w:bCs/>
+        </w:rPr>
+        <w:t>kondisi</w:t>
+      </w:r>
+      <w:proofErr w:type="spellEnd"/>
+      <w:r>
+        <w:rPr>
+          <w:b/>
+          <w:bCs/>
+        </w:rPr>
+        <w:t xml:space="preserve"> mental sang </w:t>
+      </w:r>
+      <w:proofErr w:type="spellStart"/>
+      <w:r>
+        <w:rPr>
+          <w:b/>
+          <w:bCs/>
+        </w:rPr>
+        <w:t>karakter</w:t>
+      </w:r>
+      <w:proofErr w:type="spellEnd"/>
+      <w:r>
+        <w:rPr>
+          <w:b/>
+          <w:bCs/>
+        </w:rPr>
+        <w:t>.</w:t>
       </w:r>
     </w:p>
     <w:p>
@@ -259,7 +1012,23 @@
           <w:b/>
           <w:bCs/>
         </w:rPr>
-        <w:t>Objective Pemain:</w:t>
+        <w:t xml:space="preserve">Objective </w:t>
+      </w:r>
+      <w:proofErr w:type="spellStart"/>
+      <w:r>
+        <w:rPr>
+          <w:b/>
+          <w:bCs/>
+        </w:rPr>
+        <w:t>Pemain</w:t>
+      </w:r>
+      <w:proofErr w:type="spellEnd"/>
+      <w:r>
+        <w:rPr>
+          <w:b/>
+          <w:bCs/>
+        </w:rPr>
+        <w:t>:</w:t>
       </w:r>
       <w:r>
         <w:rPr>
@@ -267,7 +1036,150 @@
           <w:bCs/>
         </w:rPr>
         <w:br/>
-        <w:t>Menyelesaikan puzzle dan tantangan parkour untuk naik ke level berikutnya dan mendekati “keluar” dari pikirannya.</w:t>
+      </w:r>
+      <w:proofErr w:type="spellStart"/>
+      <w:r>
+        <w:rPr>
+          <w:b/>
+          <w:bCs/>
+        </w:rPr>
+        <w:t>Menyelesaikan</w:t>
+      </w:r>
+      <w:proofErr w:type="spellEnd"/>
+      <w:r>
+        <w:rPr>
+          <w:b/>
+          <w:bCs/>
+        </w:rPr>
+        <w:t xml:space="preserve"> puzzle dan </w:t>
+      </w:r>
+      <w:proofErr w:type="spellStart"/>
+      <w:r>
+        <w:rPr>
+          <w:b/>
+          <w:bCs/>
+        </w:rPr>
+        <w:t>tantangan</w:t>
+      </w:r>
+      <w:proofErr w:type="spellEnd"/>
+      <w:r>
+        <w:rPr>
+          <w:b/>
+          <w:bCs/>
+        </w:rPr>
+        <w:t xml:space="preserve"> parkour </w:t>
+      </w:r>
+      <w:proofErr w:type="spellStart"/>
+      <w:r>
+        <w:rPr>
+          <w:b/>
+          <w:bCs/>
+        </w:rPr>
+        <w:t>untuk</w:t>
+      </w:r>
+      <w:proofErr w:type="spellEnd"/>
+      <w:r>
+        <w:rPr>
+          <w:b/>
+          <w:bCs/>
+        </w:rPr>
+        <w:t xml:space="preserve"> naik </w:t>
+      </w:r>
+      <w:proofErr w:type="spellStart"/>
+      <w:r>
+        <w:rPr>
+          <w:b/>
+          <w:bCs/>
+        </w:rPr>
+        <w:t>ke</w:t>
+      </w:r>
+      <w:proofErr w:type="spellEnd"/>
+      <w:r>
+        <w:rPr>
+          <w:b/>
+          <w:bCs/>
+        </w:rPr>
+        <w:t xml:space="preserve"> level </w:t>
+      </w:r>
+      <w:proofErr w:type="spellStart"/>
+      <w:r>
+        <w:rPr>
+          <w:b/>
+          <w:bCs/>
+        </w:rPr>
+        <w:t>berikutnya</w:t>
+      </w:r>
+      <w:proofErr w:type="spellEnd"/>
+      <w:r>
+        <w:rPr>
+          <w:b/>
+          <w:bCs/>
+        </w:rPr>
+        <w:t xml:space="preserve"> dan </w:t>
+      </w:r>
+      <w:proofErr w:type="spellStart"/>
+      <w:r>
+        <w:rPr>
+          <w:b/>
+          <w:bCs/>
+        </w:rPr>
+        <w:t>mendekati</w:t>
+      </w:r>
+      <w:proofErr w:type="spellEnd"/>
+      <w:r>
+        <w:rPr>
+          <w:b/>
+          <w:bCs/>
+        </w:rPr>
+        <w:t xml:space="preserve"> “</w:t>
+      </w:r>
+      <w:proofErr w:type="spellStart"/>
+      <w:r>
+        <w:rPr>
+          <w:b/>
+          <w:bCs/>
+        </w:rPr>
+        <w:t>keluar</w:t>
+      </w:r>
+      <w:proofErr w:type="spellEnd"/>
+      <w:r>
+        <w:rPr>
+          <w:b/>
+          <w:bCs/>
+        </w:rPr>
+        <w:t xml:space="preserve">” </w:t>
+      </w:r>
+      <w:proofErr w:type="spellStart"/>
+      <w:r>
+        <w:rPr>
+          <w:b/>
+          <w:bCs/>
+        </w:rPr>
+        <w:t>dari</w:t>
+      </w:r>
+      <w:proofErr w:type="spellEnd"/>
+      <w:r>
+        <w:rPr>
+          <w:b/>
+          <w:bCs/>
+        </w:rPr>
+        <w:t xml:space="preserve"> </w:t>
+      </w:r>
+      <w:proofErr w:type="spellStart"/>
+      <w:r>
+        <w:rPr>
+          <w:b/>
+          <w:bCs/>
+        </w:rPr>
+        <w:t>pikirannya</w:t>
+      </w:r>
+      <w:proofErr w:type="spellEnd"/>
+      <w:r>
+        <w:rPr>
+          <w:b/>
+          <w:bCs/>
+        </w:rPr>
+        <w:t>.</w:t>
       </w:r>
     </w:p>
     <w:p>
@@ -294,8 +1206,48 @@
           <w:bCs/>
         </w:rPr>
         <w:br/>
-        <w:t>Eksplorasi → Puzzle → Parkour → Dikejar Monster → Cerita Terungkap</w:t>
-      </w:r>
+      </w:r>
+      <w:proofErr w:type="spellStart"/>
+      <w:r>
+        <w:rPr>
+          <w:b/>
+          <w:bCs/>
+        </w:rPr>
+        <w:t>Eksplorasi</w:t>
+      </w:r>
+      <w:proofErr w:type="spellEnd"/>
+      <w:r>
+        <w:rPr>
+          <w:b/>
+          <w:bCs/>
+        </w:rPr>
+        <w:t xml:space="preserve"> → Puzzle → Parkour → </w:t>
+      </w:r>
+      <w:proofErr w:type="spellStart"/>
+      <w:r>
+        <w:rPr>
+          <w:b/>
+          <w:bCs/>
+        </w:rPr>
+        <w:t>Dikejar</w:t>
+      </w:r>
+      <w:proofErr w:type="spellEnd"/>
+      <w:r>
+        <w:rPr>
+          <w:b/>
+          <w:bCs/>
+        </w:rPr>
+        <w:t xml:space="preserve"> Monster → Cerita </w:t>
+      </w:r>
+      <w:proofErr w:type="spellStart"/>
+      <w:r>
+        <w:rPr>
+          <w:b/>
+          <w:bCs/>
+        </w:rPr>
+        <w:t>Terungkap</w:t>
+      </w:r>
+      <w:proofErr w:type="spellEnd"/>
     </w:p>
     <w:p>
       <w:pPr>
@@ -308,12 +1260,21 @@
           <w:bCs/>
         </w:rPr>
       </w:pPr>
-      <w:r>
-        <w:rPr>
-          <w:b/>
-          <w:bCs/>
-        </w:rPr>
-        <w:t>Kondisi Menang/Kalah:</w:t>
+      <w:proofErr w:type="spellStart"/>
+      <w:r>
+        <w:rPr>
+          <w:b/>
+          <w:bCs/>
+        </w:rPr>
+        <w:t>Kondisi</w:t>
+      </w:r>
+      <w:proofErr w:type="spellEnd"/>
+      <w:r>
+        <w:rPr>
+          <w:b/>
+          <w:bCs/>
+        </w:rPr>
+        <w:t xml:space="preserve"> Menang/Kalah:</w:t>
       </w:r>
     </w:p>
     <w:p>
@@ -327,12 +1288,213 @@
           <w:bCs/>
         </w:rPr>
       </w:pPr>
-      <w:r>
-        <w:rPr>
-          <w:b/>
-          <w:bCs/>
-        </w:rPr>
-        <w:t>Menang: Pemain menyelesaikan semua level dan karakter berhasil berdamai dengan pikirannya → sembuh dari penyakit jiwa.</w:t>
+      <w:proofErr w:type="spellStart"/>
+      <w:r>
+        <w:rPr>
+          <w:b/>
+          <w:bCs/>
+        </w:rPr>
+        <w:t>Menang</w:t>
+      </w:r>
+      <w:proofErr w:type="spellEnd"/>
+      <w:r>
+        <w:rPr>
+          <w:b/>
+          <w:bCs/>
+        </w:rPr>
+        <w:t xml:space="preserve">: </w:t>
+      </w:r>
+      <w:proofErr w:type="spellStart"/>
+      <w:r>
+        <w:rPr>
+          <w:b/>
+          <w:bCs/>
+        </w:rPr>
+        <w:t>Pemain</w:t>
+      </w:r>
+      <w:proofErr w:type="spellEnd"/>
+      <w:r>
+        <w:rPr>
+          <w:b/>
+          <w:bCs/>
+        </w:rPr>
+        <w:t xml:space="preserve"> </w:t>
+      </w:r>
+      <w:proofErr w:type="spellStart"/>
+      <w:r>
+        <w:rPr>
+          <w:b/>
+          <w:bCs/>
+        </w:rPr>
+        <w:t>menyelesaikan</w:t>
+      </w:r>
+      <w:proofErr w:type="spellEnd"/>
+      <w:r>
+        <w:rPr>
+          <w:b/>
+          <w:bCs/>
+        </w:rPr>
+        <w:t xml:space="preserve"> </w:t>
+      </w:r>
+      <w:proofErr w:type="spellStart"/>
+      <w:r>
+        <w:rPr>
+          <w:b/>
+          <w:bCs/>
+        </w:rPr>
+        <w:t>semua</w:t>
+      </w:r>
+      <w:proofErr w:type="spellEnd"/>
+      <w:r>
+        <w:rPr>
+          <w:b/>
+          <w:bCs/>
+        </w:rPr>
+        <w:t xml:space="preserve"> level dan </w:t>
+      </w:r>
+      <w:proofErr w:type="spellStart"/>
+      <w:r>
+        <w:rPr>
+          <w:b/>
+          <w:bCs/>
+        </w:rPr>
+        <w:t>karakter</w:t>
+      </w:r>
+      <w:proofErr w:type="spellEnd"/>
+      <w:r>
+        <w:rPr>
+          <w:b/>
+          <w:bCs/>
+        </w:rPr>
+        <w:t xml:space="preserve"> </w:t>
+      </w:r>
+      <w:proofErr w:type="spellStart"/>
+      <w:r>
+        <w:rPr>
+          <w:b/>
+          <w:bCs/>
+        </w:rPr>
+        <w:t>berhasil</w:t>
+      </w:r>
+      <w:proofErr w:type="spellEnd"/>
+      <w:r>
+        <w:rPr>
+          <w:b/>
+          <w:bCs/>
+        </w:rPr>
+        <w:t xml:space="preserve"> </w:t>
+      </w:r>
+      <w:proofErr w:type="spellStart"/>
+      <w:r>
+        <w:rPr>
+          <w:b/>
+          <w:bCs/>
+        </w:rPr>
+        <w:t>berdamai</w:t>
+      </w:r>
+      <w:proofErr w:type="spellEnd"/>
+      <w:r>
+        <w:rPr>
+          <w:b/>
+          <w:bCs/>
+        </w:rPr>
+        <w:t xml:space="preserve"> </w:t>
+      </w:r>
+      <w:proofErr w:type="spellStart"/>
+      <w:r>
+        <w:rPr>
+          <w:b/>
+          <w:bCs/>
+        </w:rPr>
+        <w:t>dengan</w:t>
+      </w:r>
+      <w:proofErr w:type="spellEnd"/>
+      <w:r>
+        <w:rPr>
+          <w:b/>
+          <w:bCs/>
+        </w:rPr>
+        <w:t xml:space="preserve"> </w:t>
+      </w:r>
+      <w:proofErr w:type="spellStart"/>
+      <w:r>
+        <w:rPr>
+          <w:b/>
+          <w:bCs/>
+        </w:rPr>
+        <w:t>pikirannya</w:t>
+      </w:r>
+      <w:proofErr w:type="spellEnd"/>
+      <w:r>
+        <w:rPr>
+          <w:b/>
+          <w:bCs/>
+        </w:rPr>
+        <w:t xml:space="preserve"> → </w:t>
+      </w:r>
+      <w:proofErr w:type="spellStart"/>
+      <w:r>
+        <w:rPr>
+          <w:b/>
+          <w:bCs/>
+        </w:rPr>
+        <w:t>sembuh</w:t>
+      </w:r>
+      <w:proofErr w:type="spellEnd"/>
+      <w:r>
+        <w:rPr>
+          <w:b/>
+          <w:bCs/>
+        </w:rPr>
+        <w:t xml:space="preserve"> </w:t>
+      </w:r>
+      <w:proofErr w:type="spellStart"/>
+      <w:r>
+        <w:rPr>
+          <w:b/>
+          <w:bCs/>
+        </w:rPr>
+        <w:t>dari</w:t>
+      </w:r>
+      <w:proofErr w:type="spellEnd"/>
+      <w:r>
+        <w:rPr>
+          <w:b/>
+          <w:bCs/>
+        </w:rPr>
+        <w:t xml:space="preserve"> </w:t>
+      </w:r>
+      <w:proofErr w:type="spellStart"/>
+      <w:r>
+        <w:rPr>
+          <w:b/>
+          <w:bCs/>
+        </w:rPr>
+        <w:t>penyakit</w:t>
+      </w:r>
+      <w:proofErr w:type="spellEnd"/>
+      <w:r>
+        <w:rPr>
+          <w:b/>
+          <w:bCs/>
+        </w:rPr>
+        <w:t xml:space="preserve"> </w:t>
+      </w:r>
+      <w:proofErr w:type="spellStart"/>
+      <w:r>
+        <w:rPr>
+          <w:b/>
+          <w:bCs/>
+        </w:rPr>
+        <w:t>jiwa</w:t>
+      </w:r>
+      <w:proofErr w:type="spellEnd"/>
+      <w:r>
+        <w:rPr>
+          <w:b/>
+          <w:bCs/>
+        </w:rPr>
+        <w:t>.</w:t>
       </w:r>
       <w:r>
         <w:rPr>
@@ -358,7 +1520,231 @@
           <w:b/>
           <w:bCs/>
         </w:rPr>
-        <w:t>Kalah: Jika pemain gagal (tertangkap monster atau jatuh) lebih dari 3 kali, karakter tenggelam sepenuhnya dalam pikirannya dan menjadi orang gila (bad ending).</w:t>
+        <w:t xml:space="preserve">Kalah: Jika </w:t>
+      </w:r>
+      <w:proofErr w:type="spellStart"/>
+      <w:r>
+        <w:rPr>
+          <w:b/>
+          <w:bCs/>
+        </w:rPr>
+        <w:t>pemain</w:t>
+      </w:r>
+      <w:proofErr w:type="spellEnd"/>
+      <w:r>
+        <w:rPr>
+          <w:b/>
+          <w:bCs/>
+        </w:rPr>
+        <w:t xml:space="preserve"> </w:t>
+      </w:r>
+      <w:proofErr w:type="spellStart"/>
+      <w:r>
+        <w:rPr>
+          <w:b/>
+          <w:bCs/>
+        </w:rPr>
+        <w:t>gagal</w:t>
+      </w:r>
+      <w:proofErr w:type="spellEnd"/>
+      <w:r>
+        <w:rPr>
+          <w:b/>
+          <w:bCs/>
+        </w:rPr>
+        <w:t xml:space="preserve"> (</w:t>
+      </w:r>
+      <w:proofErr w:type="spellStart"/>
+      <w:r>
+        <w:rPr>
+          <w:b/>
+          <w:bCs/>
+        </w:rPr>
+        <w:t>tertangkap</w:t>
+      </w:r>
+      <w:proofErr w:type="spellEnd"/>
+      <w:r>
+        <w:rPr>
+          <w:b/>
+          <w:bCs/>
+        </w:rPr>
+        <w:t xml:space="preserve"> monster </w:t>
+      </w:r>
+      <w:proofErr w:type="spellStart"/>
+      <w:r>
+        <w:rPr>
+          <w:b/>
+          <w:bCs/>
+        </w:rPr>
+        <w:t>atau</w:t>
+      </w:r>
+      <w:proofErr w:type="spellEnd"/>
+      <w:r>
+        <w:rPr>
+          <w:b/>
+          <w:bCs/>
+        </w:rPr>
+        <w:t xml:space="preserve"> </w:t>
+      </w:r>
+      <w:proofErr w:type="spellStart"/>
+      <w:r>
+        <w:rPr>
+          <w:b/>
+          <w:bCs/>
+        </w:rPr>
+        <w:t>jatuh</w:t>
+      </w:r>
+      <w:proofErr w:type="spellEnd"/>
+      <w:r>
+        <w:rPr>
+          <w:b/>
+          <w:bCs/>
+        </w:rPr>
+        <w:t xml:space="preserve">) </w:t>
+      </w:r>
+      <w:proofErr w:type="spellStart"/>
+      <w:r>
+        <w:rPr>
+          <w:b/>
+          <w:bCs/>
+        </w:rPr>
+        <w:t>lebih</w:t>
+      </w:r>
+      <w:proofErr w:type="spellEnd"/>
+      <w:r>
+        <w:rPr>
+          <w:b/>
+          <w:bCs/>
+        </w:rPr>
+        <w:t xml:space="preserve"> </w:t>
+      </w:r>
+      <w:proofErr w:type="spellStart"/>
+      <w:r>
+        <w:rPr>
+          <w:b/>
+          <w:bCs/>
+        </w:rPr>
+        <w:t>dari</w:t>
+      </w:r>
+      <w:proofErr w:type="spellEnd"/>
+      <w:r>
+        <w:rPr>
+          <w:b/>
+          <w:bCs/>
+        </w:rPr>
+        <w:t xml:space="preserve"> 3 kali, </w:t>
+      </w:r>
+      <w:proofErr w:type="spellStart"/>
+      <w:r>
+        <w:rPr>
+          <w:b/>
+          <w:bCs/>
+        </w:rPr>
+        <w:t>karakter</w:t>
+      </w:r>
+      <w:proofErr w:type="spellEnd"/>
+      <w:r>
+        <w:rPr>
+          <w:b/>
+          <w:bCs/>
+        </w:rPr>
+        <w:t xml:space="preserve"> </w:t>
+      </w:r>
+      <w:proofErr w:type="spellStart"/>
+      <w:r>
+        <w:rPr>
+          <w:b/>
+          <w:bCs/>
+        </w:rPr>
+        <w:t>tenggelam</w:t>
+      </w:r>
+      <w:proofErr w:type="spellEnd"/>
+      <w:r>
+        <w:rPr>
+          <w:b/>
+          <w:bCs/>
+        </w:rPr>
+        <w:t xml:space="preserve"> </w:t>
+      </w:r>
+      <w:proofErr w:type="spellStart"/>
+      <w:r>
+        <w:rPr>
+          <w:b/>
+          <w:bCs/>
+        </w:rPr>
+        <w:t>sepenuhnya</w:t>
+      </w:r>
+      <w:proofErr w:type="spellEnd"/>
+      <w:r>
+        <w:rPr>
+          <w:b/>
+          <w:bCs/>
+        </w:rPr>
+        <w:t xml:space="preserve"> </w:t>
+      </w:r>
+      <w:proofErr w:type="spellStart"/>
+      <w:r>
+        <w:rPr>
+          <w:b/>
+          <w:bCs/>
+        </w:rPr>
+        <w:t>dalam</w:t>
+      </w:r>
+      <w:proofErr w:type="spellEnd"/>
+      <w:r>
+        <w:rPr>
+          <w:b/>
+          <w:bCs/>
+        </w:rPr>
+        <w:t xml:space="preserve"> </w:t>
+      </w:r>
+      <w:proofErr w:type="spellStart"/>
+      <w:r>
+        <w:rPr>
+          <w:b/>
+          <w:bCs/>
+        </w:rPr>
+        <w:t>pikirannya</w:t>
+      </w:r>
+      <w:proofErr w:type="spellEnd"/>
+      <w:r>
+        <w:rPr>
+          <w:b/>
+          <w:bCs/>
+        </w:rPr>
+        <w:t xml:space="preserve"> dan </w:t>
+      </w:r>
+      <w:proofErr w:type="spellStart"/>
+      <w:r>
+        <w:rPr>
+          <w:b/>
+          <w:bCs/>
+        </w:rPr>
+        <w:t>menjadi</w:t>
+      </w:r>
+      <w:proofErr w:type="spellEnd"/>
+      <w:r>
+        <w:rPr>
+          <w:b/>
+          <w:bCs/>
+        </w:rPr>
+        <w:t xml:space="preserve"> orang </w:t>
+      </w:r>
+      <w:proofErr w:type="spellStart"/>
+      <w:r>
+        <w:rPr>
+          <w:b/>
+          <w:bCs/>
+        </w:rPr>
+        <w:t>gila</w:t>
+      </w:r>
+      <w:proofErr w:type="spellEnd"/>
+      <w:r>
+        <w:rPr>
+          <w:b/>
+          <w:bCs/>
+        </w:rPr>
+        <w:t xml:space="preserve"> (bad ending).</w:t>
       </w:r>
     </w:p>
     <w:p>
@@ -391,7 +1777,23 @@
           <w:bCs/>
         </w:rPr>
         <w:lastRenderedPageBreak/>
-        <w:t>4. Mekanik Utama</w:t>
+        <w:t xml:space="preserve">4. </w:t>
+      </w:r>
+      <w:proofErr w:type="spellStart"/>
+      <w:r>
+        <w:rPr>
+          <w:b/>
+          <w:bCs/>
+        </w:rPr>
+        <w:t>Mekanik</w:t>
+      </w:r>
+      <w:proofErr w:type="spellEnd"/>
+      <w:r>
+        <w:rPr>
+          <w:b/>
+          <w:bCs/>
+        </w:rPr>
+        <w:t xml:space="preserve"> Utama</w:t>
       </w:r>
     </w:p>
     <w:p>
@@ -410,7 +1812,23 @@
           <w:b/>
           <w:bCs/>
         </w:rPr>
-        <w:t>Gerakan Karakter:</w:t>
+        <w:t xml:space="preserve">Gerakan </w:t>
+      </w:r>
+      <w:proofErr w:type="spellStart"/>
+      <w:r>
+        <w:rPr>
+          <w:b/>
+          <w:bCs/>
+        </w:rPr>
+        <w:t>Karakter</w:t>
+      </w:r>
+      <w:proofErr w:type="spellEnd"/>
+      <w:r>
+        <w:rPr>
+          <w:b/>
+          <w:bCs/>
+        </w:rPr>
+        <w:t>:</w:t>
       </w:r>
     </w:p>
     <w:p>
@@ -429,8 +1847,33 @@
           <w:b/>
           <w:bCs/>
         </w:rPr>
-        <w:t>A / D atau ← / → : Bergerak</w:t>
-      </w:r>
+        <w:t xml:space="preserve">A / D </w:t>
+      </w:r>
+      <w:proofErr w:type="spellStart"/>
+      <w:r>
+        <w:rPr>
+          <w:b/>
+          <w:bCs/>
+        </w:rPr>
+        <w:t>atau</w:t>
+      </w:r>
+      <w:proofErr w:type="spellEnd"/>
+      <w:r>
+        <w:rPr>
+          <w:b/>
+          <w:bCs/>
+        </w:rPr>
+        <w:t xml:space="preserve"> ← / → : </w:t>
+      </w:r>
+      <w:proofErr w:type="spellStart"/>
+      <w:r>
+        <w:rPr>
+          <w:b/>
+          <w:bCs/>
+        </w:rPr>
+        <w:t>Bergerak</w:t>
+      </w:r>
+      <w:proofErr w:type="spellEnd"/>
     </w:p>
     <w:p>
       <w:pPr>
@@ -448,8 +1891,17 @@
           <w:b/>
           <w:bCs/>
         </w:rPr>
-        <w:t>Space : Lompat</w:t>
-      </w:r>
+        <w:t xml:space="preserve">Space : </w:t>
+      </w:r>
+      <w:proofErr w:type="spellStart"/>
+      <w:r>
+        <w:rPr>
+          <w:b/>
+          <w:bCs/>
+        </w:rPr>
+        <w:t>Lompat</w:t>
+      </w:r>
+      <w:proofErr w:type="spellEnd"/>
     </w:p>
     <w:p>
       <w:pPr>
@@ -462,12 +1914,21 @@
           <w:bCs/>
         </w:rPr>
       </w:pPr>
-      <w:r>
-        <w:rPr>
-          <w:b/>
-          <w:bCs/>
-        </w:rPr>
-        <w:t>Interaksi &amp; Puzzle:</w:t>
+      <w:proofErr w:type="spellStart"/>
+      <w:r>
+        <w:rPr>
+          <w:b/>
+          <w:bCs/>
+        </w:rPr>
+        <w:t>Interaksi</w:t>
+      </w:r>
+      <w:proofErr w:type="spellEnd"/>
+      <w:r>
+        <w:rPr>
+          <w:b/>
+          <w:bCs/>
+        </w:rPr>
+        <w:t xml:space="preserve"> &amp; Puzzle:</w:t>
       </w:r>
     </w:p>
     <w:p>
@@ -486,7 +1947,55 @@
           <w:b/>
           <w:bCs/>
         </w:rPr>
-        <w:t>F : Interaksi dengan objek/puzzle</w:t>
+        <w:t xml:space="preserve">F : </w:t>
+      </w:r>
+      <w:proofErr w:type="spellStart"/>
+      <w:r>
+        <w:rPr>
+          <w:b/>
+          <w:bCs/>
+        </w:rPr>
+        <w:t>Interaksi</w:t>
+      </w:r>
+      <w:proofErr w:type="spellEnd"/>
+      <w:r>
+        <w:rPr>
+          <w:b/>
+          <w:bCs/>
+        </w:rPr>
+        <w:t xml:space="preserve"> </w:t>
+      </w:r>
+      <w:proofErr w:type="spellStart"/>
+      <w:r>
+        <w:rPr>
+          <w:b/>
+          <w:bCs/>
+        </w:rPr>
+        <w:t>dengan</w:t>
+      </w:r>
+      <w:proofErr w:type="spellEnd"/>
+      <w:r>
+        <w:rPr>
+          <w:b/>
+          <w:bCs/>
+        </w:rPr>
+        <w:t xml:space="preserve"> </w:t>
+      </w:r>
+      <w:proofErr w:type="spellStart"/>
+      <w:r>
+        <w:rPr>
+          <w:b/>
+          <w:bCs/>
+        </w:rPr>
+        <w:t>objek</w:t>
+      </w:r>
+      <w:proofErr w:type="spellEnd"/>
+      <w:r>
+        <w:rPr>
+          <w:b/>
+          <w:bCs/>
+        </w:rPr>
+        <w:t>/puzzle</w:t>
       </w:r>
     </w:p>
     <w:p>
@@ -505,7 +2014,23 @@
           <w:b/>
           <w:bCs/>
         </w:rPr>
-        <w:t>Mouse : Menyusun puzzle (drag, rotate, klik)</w:t>
+        <w:t xml:space="preserve">Mouse : Menyusun puzzle (drag, rotate, </w:t>
+      </w:r>
+      <w:proofErr w:type="spellStart"/>
+      <w:r>
+        <w:rPr>
+          <w:b/>
+          <w:bCs/>
+        </w:rPr>
+        <w:t>klik</w:t>
+      </w:r>
+      <w:proofErr w:type="spellEnd"/>
+      <w:r>
+        <w:rPr>
+          <w:b/>
+          <w:bCs/>
+        </w:rPr>
+        <w:t>)</w:t>
       </w:r>
     </w:p>
     <w:p>
@@ -519,12 +2044,37 @@
           <w:bCs/>
         </w:rPr>
       </w:pPr>
-      <w:r>
-        <w:rPr>
-          <w:b/>
-          <w:bCs/>
-        </w:rPr>
-        <w:t>Mekanik Tambahan:</w:t>
+      <w:proofErr w:type="spellStart"/>
+      <w:r>
+        <w:rPr>
+          <w:b/>
+          <w:bCs/>
+        </w:rPr>
+        <w:t>Mekanik</w:t>
+      </w:r>
+      <w:proofErr w:type="spellEnd"/>
+      <w:r>
+        <w:rPr>
+          <w:b/>
+          <w:bCs/>
+        </w:rPr>
+        <w:t xml:space="preserve"> </w:t>
+      </w:r>
+      <w:proofErr w:type="spellStart"/>
+      <w:r>
+        <w:rPr>
+          <w:b/>
+          <w:bCs/>
+        </w:rPr>
+        <w:t>Tambahan</w:t>
+      </w:r>
+      <w:proofErr w:type="spellEnd"/>
+      <w:r>
+        <w:rPr>
+          <w:b/>
+          <w:bCs/>
+        </w:rPr>
+        <w:t>:</w:t>
       </w:r>
     </w:p>
     <w:p>
@@ -551,7 +2101,70 @@
           <w:bCs/>
         </w:rPr>
         <w:br/>
-        <w:t>Setiap kegagalan mengurangi kestabilan mental (</w:t>
+      </w:r>
+      <w:proofErr w:type="spellStart"/>
+      <w:r>
+        <w:rPr>
+          <w:b/>
+          <w:bCs/>
+        </w:rPr>
+        <w:t>Setiap</w:t>
+      </w:r>
+      <w:proofErr w:type="spellEnd"/>
+      <w:r>
+        <w:rPr>
+          <w:b/>
+          <w:bCs/>
+        </w:rPr>
+        <w:t xml:space="preserve"> </w:t>
+      </w:r>
+      <w:proofErr w:type="spellStart"/>
+      <w:r>
+        <w:rPr>
+          <w:b/>
+          <w:bCs/>
+        </w:rPr>
+        <w:t>kegagalan</w:t>
+      </w:r>
+      <w:proofErr w:type="spellEnd"/>
+      <w:r>
+        <w:rPr>
+          <w:b/>
+          <w:bCs/>
+        </w:rPr>
+        <w:t xml:space="preserve"> </w:t>
+      </w:r>
+      <w:proofErr w:type="spellStart"/>
+      <w:r>
+        <w:rPr>
+          <w:b/>
+          <w:bCs/>
+        </w:rPr>
+        <w:t>mengurangi</w:t>
+      </w:r>
+      <w:proofErr w:type="spellEnd"/>
+      <w:r>
+        <w:rPr>
+          <w:b/>
+          <w:bCs/>
+        </w:rPr>
+        <w:t xml:space="preserve"> </w:t>
+      </w:r>
+      <w:proofErr w:type="spellStart"/>
+      <w:r>
+        <w:rPr>
+          <w:b/>
+          <w:bCs/>
+        </w:rPr>
+        <w:t>kestabilan</w:t>
+      </w:r>
+      <w:proofErr w:type="spellEnd"/>
+      <w:r>
+        <w:rPr>
+          <w:b/>
+          <w:bCs/>
+        </w:rPr>
+        <w:t xml:space="preserve"> mental (</w:t>
       </w:r>
       <w:r>
         <w:rPr>
@@ -572,7 +2185,23 @@
           <w:b/>
           <w:bCs/>
         </w:rPr>
-        <w:t xml:space="preserve"> maksimal 3</w:t>
+        <w:t xml:space="preserve"> </w:t>
+      </w:r>
+      <w:proofErr w:type="spellStart"/>
+      <w:r>
+        <w:rPr>
+          <w:b/>
+          <w:bCs/>
+        </w:rPr>
+        <w:t>maksimal</w:t>
+      </w:r>
+      <w:proofErr w:type="spellEnd"/>
+      <w:r>
+        <w:rPr>
+          <w:b/>
+          <w:bCs/>
+        </w:rPr>
+        <w:t xml:space="preserve"> 3</w:t>
       </w:r>
       <w:r>
         <w:rPr>
@@ -611,8 +2240,17 @@
           <w:b/>
           <w:bCs/>
         </w:rPr>
-        <w:t>5. Kontrol</w:t>
-      </w:r>
+        <w:t xml:space="preserve">5. </w:t>
+      </w:r>
+      <w:proofErr w:type="spellStart"/>
+      <w:r>
+        <w:rPr>
+          <w:b/>
+          <w:bCs/>
+        </w:rPr>
+        <w:t>Kontrol</w:t>
+      </w:r>
+      <w:proofErr w:type="spellEnd"/>
     </w:p>
     <w:p>
       <w:pPr>
@@ -649,7 +2287,23 @@
           <w:b/>
           <w:bCs/>
         </w:rPr>
-        <w:t>Mouse: Interaksi puzzle</w:t>
+        <w:t xml:space="preserve">Mouse: </w:t>
+      </w:r>
+      <w:proofErr w:type="spellStart"/>
+      <w:r>
+        <w:rPr>
+          <w:b/>
+          <w:bCs/>
+        </w:rPr>
+        <w:t>Interaksi</w:t>
+      </w:r>
+      <w:proofErr w:type="spellEnd"/>
+      <w:r>
+        <w:rPr>
+          <w:b/>
+          <w:bCs/>
+        </w:rPr>
+        <w:t xml:space="preserve"> puzzle</w:t>
       </w:r>
     </w:p>
     <w:p>
@@ -681,8 +2335,17 @@
           <w:b/>
           <w:bCs/>
         </w:rPr>
-        <w:t>6. Dunia &amp; Karakter</w:t>
-      </w:r>
+        <w:t xml:space="preserve">6. Dunia &amp; </w:t>
+      </w:r>
+      <w:proofErr w:type="spellStart"/>
+      <w:r>
+        <w:rPr>
+          <w:b/>
+          <w:bCs/>
+        </w:rPr>
+        <w:t>Karakter</w:t>
+      </w:r>
+      <w:proofErr w:type="spellEnd"/>
     </w:p>
     <w:p>
       <w:pPr>
@@ -708,7 +2371,167 @@
           <w:bCs/>
         </w:rPr>
         <w:br/>
-        <w:t>Dunia abstrak yang berubah-ubah (hutan gelap, reruntuhan, labirin) sebagai simbol kondisi mental karakter.</w:t>
+        <w:t xml:space="preserve">Dunia </w:t>
+      </w:r>
+      <w:proofErr w:type="spellStart"/>
+      <w:r>
+        <w:rPr>
+          <w:b/>
+          <w:bCs/>
+        </w:rPr>
+        <w:t>abstrak</w:t>
+      </w:r>
+      <w:proofErr w:type="spellEnd"/>
+      <w:r>
+        <w:rPr>
+          <w:b/>
+          <w:bCs/>
+        </w:rPr>
+        <w:t xml:space="preserve"> yang </w:t>
+      </w:r>
+      <w:proofErr w:type="spellStart"/>
+      <w:r>
+        <w:rPr>
+          <w:b/>
+          <w:bCs/>
+        </w:rPr>
+        <w:t>berubah-ubah</w:t>
+      </w:r>
+      <w:proofErr w:type="spellEnd"/>
+      <w:r>
+        <w:rPr>
+          <w:b/>
+          <w:bCs/>
+        </w:rPr>
+        <w:t xml:space="preserve"> (</w:t>
+      </w:r>
+      <w:proofErr w:type="spellStart"/>
+      <w:r>
+        <w:rPr>
+          <w:b/>
+          <w:bCs/>
+        </w:rPr>
+        <w:t>hutan</w:t>
+      </w:r>
+      <w:proofErr w:type="spellEnd"/>
+      <w:r>
+        <w:rPr>
+          <w:b/>
+          <w:bCs/>
+        </w:rPr>
+        <w:t xml:space="preserve"> </w:t>
+      </w:r>
+      <w:proofErr w:type="spellStart"/>
+      <w:r>
+        <w:rPr>
+          <w:b/>
+          <w:bCs/>
+        </w:rPr>
+        <w:t>gelap</w:t>
+      </w:r>
+      <w:proofErr w:type="spellEnd"/>
+      <w:r>
+        <w:rPr>
+          <w:b/>
+          <w:bCs/>
+        </w:rPr>
+        <w:t xml:space="preserve">, </w:t>
+      </w:r>
+      <w:proofErr w:type="spellStart"/>
+      <w:r>
+        <w:rPr>
+          <w:b/>
+          <w:bCs/>
+        </w:rPr>
+        <w:t>reruntuhan</w:t>
+      </w:r>
+      <w:proofErr w:type="spellEnd"/>
+      <w:r>
+        <w:rPr>
+          <w:b/>
+          <w:bCs/>
+        </w:rPr>
+        <w:t xml:space="preserve">, </w:t>
+      </w:r>
+      <w:proofErr w:type="spellStart"/>
+      <w:r>
+        <w:rPr>
+          <w:b/>
+          <w:bCs/>
+        </w:rPr>
+        <w:t>labirin</w:t>
+      </w:r>
+      <w:proofErr w:type="spellEnd"/>
+      <w:r>
+        <w:rPr>
+          <w:b/>
+          <w:bCs/>
+        </w:rPr>
+        <w:t xml:space="preserve">) </w:t>
+      </w:r>
+      <w:proofErr w:type="spellStart"/>
+      <w:r>
+        <w:rPr>
+          <w:b/>
+          <w:bCs/>
+        </w:rPr>
+        <w:t>sebagai</w:t>
+      </w:r>
+      <w:proofErr w:type="spellEnd"/>
+      <w:r>
+        <w:rPr>
+          <w:b/>
+          <w:bCs/>
+        </w:rPr>
+        <w:t xml:space="preserve"> </w:t>
+      </w:r>
+      <w:proofErr w:type="spellStart"/>
+      <w:r>
+        <w:rPr>
+          <w:b/>
+          <w:bCs/>
+        </w:rPr>
+        <w:t>simbol</w:t>
+      </w:r>
+      <w:proofErr w:type="spellEnd"/>
+      <w:r>
+        <w:rPr>
+          <w:b/>
+          <w:bCs/>
+        </w:rPr>
+        <w:t xml:space="preserve"> </w:t>
+      </w:r>
+      <w:proofErr w:type="spellStart"/>
+      <w:r>
+        <w:rPr>
+          <w:b/>
+          <w:bCs/>
+        </w:rPr>
+        <w:t>kondisi</w:t>
+      </w:r>
+      <w:proofErr w:type="spellEnd"/>
+      <w:r>
+        <w:rPr>
+          <w:b/>
+          <w:bCs/>
+        </w:rPr>
+        <w:t xml:space="preserve"> mental </w:t>
+      </w:r>
+      <w:proofErr w:type="spellStart"/>
+      <w:r>
+        <w:rPr>
+          <w:b/>
+          <w:bCs/>
+        </w:rPr>
+        <w:t>karakter</w:t>
+      </w:r>
+      <w:proofErr w:type="spellEnd"/>
+      <w:r>
+        <w:rPr>
+          <w:b/>
+          <w:bCs/>
+        </w:rPr>
+        <w:t>.</w:t>
       </w:r>
     </w:p>
     <w:p>
@@ -722,12 +2545,21 @@
           <w:bCs/>
         </w:rPr>
       </w:pPr>
-      <w:r>
-        <w:rPr>
-          <w:b/>
-          <w:bCs/>
-        </w:rPr>
-        <w:t>Karakter Utama:</w:t>
+      <w:proofErr w:type="spellStart"/>
+      <w:r>
+        <w:rPr>
+          <w:b/>
+          <w:bCs/>
+        </w:rPr>
+        <w:t>Karakter</w:t>
+      </w:r>
+      <w:proofErr w:type="spellEnd"/>
+      <w:r>
+        <w:rPr>
+          <w:b/>
+          <w:bCs/>
+        </w:rPr>
+        <w:t xml:space="preserve"> Utama:</w:t>
       </w:r>
       <w:r>
         <w:rPr>
@@ -735,7 +2567,71 @@
           <w:bCs/>
         </w:rPr>
         <w:br/>
-        <w:t>Pemuda tanpa nama (melambangkan siapa saja).</w:t>
+        <w:t xml:space="preserve">Pemuda </w:t>
+      </w:r>
+      <w:proofErr w:type="spellStart"/>
+      <w:r>
+        <w:rPr>
+          <w:b/>
+          <w:bCs/>
+        </w:rPr>
+        <w:t>tanpa</w:t>
+      </w:r>
+      <w:proofErr w:type="spellEnd"/>
+      <w:r>
+        <w:rPr>
+          <w:b/>
+          <w:bCs/>
+        </w:rPr>
+        <w:t xml:space="preserve"> nama (</w:t>
+      </w:r>
+      <w:proofErr w:type="spellStart"/>
+      <w:r>
+        <w:rPr>
+          <w:b/>
+          <w:bCs/>
+        </w:rPr>
+        <w:t>melambangkan</w:t>
+      </w:r>
+      <w:proofErr w:type="spellEnd"/>
+      <w:r>
+        <w:rPr>
+          <w:b/>
+          <w:bCs/>
+        </w:rPr>
+        <w:t xml:space="preserve"> </w:t>
+      </w:r>
+      <w:proofErr w:type="spellStart"/>
+      <w:r>
+        <w:rPr>
+          <w:b/>
+          <w:bCs/>
+        </w:rPr>
+        <w:t>siapa</w:t>
+      </w:r>
+      <w:proofErr w:type="spellEnd"/>
+      <w:r>
+        <w:rPr>
+          <w:b/>
+          <w:bCs/>
+        </w:rPr>
+        <w:t xml:space="preserve"> </w:t>
+      </w:r>
+      <w:proofErr w:type="spellStart"/>
+      <w:r>
+        <w:rPr>
+          <w:b/>
+          <w:bCs/>
+        </w:rPr>
+        <w:t>saja</w:t>
+      </w:r>
+      <w:proofErr w:type="spellEnd"/>
+      <w:r>
+        <w:rPr>
+          <w:b/>
+          <w:bCs/>
+        </w:rPr>
+        <w:t>).</w:t>
       </w:r>
     </w:p>
     <w:p>
@@ -754,7 +2650,23 @@
           <w:b/>
           <w:bCs/>
         </w:rPr>
-        <w:t>Villain / Musuh Utama:</w:t>
+        <w:t xml:space="preserve">Villain / </w:t>
+      </w:r>
+      <w:proofErr w:type="spellStart"/>
+      <w:r>
+        <w:rPr>
+          <w:b/>
+          <w:bCs/>
+        </w:rPr>
+        <w:t>Musuh</w:t>
+      </w:r>
+      <w:proofErr w:type="spellEnd"/>
+      <w:r>
+        <w:rPr>
+          <w:b/>
+          <w:bCs/>
+        </w:rPr>
+        <w:t xml:space="preserve"> Utama:</w:t>
       </w:r>
       <w:r>
         <w:rPr>
@@ -762,7 +2674,183 @@
           <w:bCs/>
         </w:rPr>
         <w:br/>
-        <w:t>Monster bayangan yang selalu mengejar dari belakang — representasi dari ketakutan, trauma, dan pikiran negatifnya sendiri.</w:t>
+        <w:t xml:space="preserve">Monster </w:t>
+      </w:r>
+      <w:proofErr w:type="spellStart"/>
+      <w:r>
+        <w:rPr>
+          <w:b/>
+          <w:bCs/>
+        </w:rPr>
+        <w:t>bayangan</w:t>
+      </w:r>
+      <w:proofErr w:type="spellEnd"/>
+      <w:r>
+        <w:rPr>
+          <w:b/>
+          <w:bCs/>
+        </w:rPr>
+        <w:t xml:space="preserve"> yang </w:t>
+      </w:r>
+      <w:proofErr w:type="spellStart"/>
+      <w:r>
+        <w:rPr>
+          <w:b/>
+          <w:bCs/>
+        </w:rPr>
+        <w:t>selalu</w:t>
+      </w:r>
+      <w:proofErr w:type="spellEnd"/>
+      <w:r>
+        <w:rPr>
+          <w:b/>
+          <w:bCs/>
+        </w:rPr>
+        <w:t xml:space="preserve"> </w:t>
+      </w:r>
+      <w:proofErr w:type="spellStart"/>
+      <w:r>
+        <w:rPr>
+          <w:b/>
+          <w:bCs/>
+        </w:rPr>
+        <w:t>mengejar</w:t>
+      </w:r>
+      <w:proofErr w:type="spellEnd"/>
+      <w:r>
+        <w:rPr>
+          <w:b/>
+          <w:bCs/>
+        </w:rPr>
+        <w:t xml:space="preserve"> </w:t>
+      </w:r>
+      <w:proofErr w:type="spellStart"/>
+      <w:r>
+        <w:rPr>
+          <w:b/>
+          <w:bCs/>
+        </w:rPr>
+        <w:t>dari</w:t>
+      </w:r>
+      <w:proofErr w:type="spellEnd"/>
+      <w:r>
+        <w:rPr>
+          <w:b/>
+          <w:bCs/>
+        </w:rPr>
+        <w:t xml:space="preserve"> </w:t>
+      </w:r>
+      <w:proofErr w:type="spellStart"/>
+      <w:r>
+        <w:rPr>
+          <w:b/>
+          <w:bCs/>
+        </w:rPr>
+        <w:t>belakang</w:t>
+      </w:r>
+      <w:proofErr w:type="spellEnd"/>
+      <w:r>
+        <w:rPr>
+          <w:b/>
+          <w:bCs/>
+        </w:rPr>
+        <w:t xml:space="preserve"> — </w:t>
+      </w:r>
+      <w:proofErr w:type="spellStart"/>
+      <w:r>
+        <w:rPr>
+          <w:b/>
+          <w:bCs/>
+        </w:rPr>
+        <w:t>representasi</w:t>
+      </w:r>
+      <w:proofErr w:type="spellEnd"/>
+      <w:r>
+        <w:rPr>
+          <w:b/>
+          <w:bCs/>
+        </w:rPr>
+        <w:t xml:space="preserve"> </w:t>
+      </w:r>
+      <w:proofErr w:type="spellStart"/>
+      <w:r>
+        <w:rPr>
+          <w:b/>
+          <w:bCs/>
+        </w:rPr>
+        <w:t>dari</w:t>
+      </w:r>
+      <w:proofErr w:type="spellEnd"/>
+      <w:r>
+        <w:rPr>
+          <w:b/>
+          <w:bCs/>
+        </w:rPr>
+        <w:t xml:space="preserve"> </w:t>
+      </w:r>
+      <w:proofErr w:type="spellStart"/>
+      <w:r>
+        <w:rPr>
+          <w:b/>
+          <w:bCs/>
+        </w:rPr>
+        <w:t>ketakutan</w:t>
+      </w:r>
+      <w:proofErr w:type="spellEnd"/>
+      <w:r>
+        <w:rPr>
+          <w:b/>
+          <w:bCs/>
+        </w:rPr>
+        <w:t xml:space="preserve">, trauma, dan </w:t>
+      </w:r>
+      <w:proofErr w:type="spellStart"/>
+      <w:r>
+        <w:rPr>
+          <w:b/>
+          <w:bCs/>
+        </w:rPr>
+        <w:t>pikiran</w:t>
+      </w:r>
+      <w:proofErr w:type="spellEnd"/>
+      <w:r>
+        <w:rPr>
+          <w:b/>
+          <w:bCs/>
+        </w:rPr>
+        <w:t xml:space="preserve"> </w:t>
+      </w:r>
+      <w:proofErr w:type="spellStart"/>
+      <w:r>
+        <w:rPr>
+          <w:b/>
+          <w:bCs/>
+        </w:rPr>
+        <w:t>negatifnya</w:t>
+      </w:r>
+      <w:proofErr w:type="spellEnd"/>
+      <w:r>
+        <w:rPr>
+          <w:b/>
+          <w:bCs/>
+        </w:rPr>
+        <w:t xml:space="preserve"> </w:t>
+      </w:r>
+      <w:proofErr w:type="spellStart"/>
+      <w:r>
+        <w:rPr>
+          <w:b/>
+          <w:bCs/>
+        </w:rPr>
+        <w:t>sendiri</w:t>
+      </w:r>
+      <w:proofErr w:type="spellEnd"/>
+      <w:r>
+        <w:rPr>
+          <w:b/>
+          <w:bCs/>
+        </w:rPr>
+        <w:t>.</w:t>
       </w:r>
     </w:p>
     <w:p>
@@ -821,7 +2909,119 @@
           <w:bCs/>
         </w:rPr>
         <w:br/>
-        <w:t>Dark, suram, semi-abstrak, dengan distorsi visual saat mental karakter melemah.</w:t>
+        <w:t xml:space="preserve">Dark, </w:t>
+      </w:r>
+      <w:proofErr w:type="spellStart"/>
+      <w:r>
+        <w:rPr>
+          <w:b/>
+          <w:bCs/>
+        </w:rPr>
+        <w:t>suram</w:t>
+      </w:r>
+      <w:proofErr w:type="spellEnd"/>
+      <w:r>
+        <w:rPr>
+          <w:b/>
+          <w:bCs/>
+        </w:rPr>
+        <w:t>, semi-</w:t>
+      </w:r>
+      <w:proofErr w:type="spellStart"/>
+      <w:r>
+        <w:rPr>
+          <w:b/>
+          <w:bCs/>
+        </w:rPr>
+        <w:t>abstrak</w:t>
+      </w:r>
+      <w:proofErr w:type="spellEnd"/>
+      <w:r>
+        <w:rPr>
+          <w:b/>
+          <w:bCs/>
+        </w:rPr>
+        <w:t xml:space="preserve">, </w:t>
+      </w:r>
+      <w:proofErr w:type="spellStart"/>
+      <w:r>
+        <w:rPr>
+          <w:b/>
+          <w:bCs/>
+        </w:rPr>
+        <w:t>dengan</w:t>
+      </w:r>
+      <w:proofErr w:type="spellEnd"/>
+      <w:r>
+        <w:rPr>
+          <w:b/>
+          <w:bCs/>
+        </w:rPr>
+        <w:t xml:space="preserve"> </w:t>
+      </w:r>
+      <w:proofErr w:type="spellStart"/>
+      <w:r>
+        <w:rPr>
+          <w:b/>
+          <w:bCs/>
+        </w:rPr>
+        <w:t>distorsi</w:t>
+      </w:r>
+      <w:proofErr w:type="spellEnd"/>
+      <w:r>
+        <w:rPr>
+          <w:b/>
+          <w:bCs/>
+        </w:rPr>
+        <w:t xml:space="preserve"> visual </w:t>
+      </w:r>
+      <w:proofErr w:type="spellStart"/>
+      <w:r>
+        <w:rPr>
+          <w:b/>
+          <w:bCs/>
+        </w:rPr>
+        <w:t>saat</w:t>
+      </w:r>
+      <w:proofErr w:type="spellEnd"/>
+      <w:r>
+        <w:rPr>
+          <w:b/>
+          <w:bCs/>
+        </w:rPr>
+        <w:t xml:space="preserve"> mental </w:t>
+      </w:r>
+      <w:proofErr w:type="spellStart"/>
+      <w:r>
+        <w:rPr>
+          <w:b/>
+          <w:bCs/>
+        </w:rPr>
+        <w:t>karakter</w:t>
+      </w:r>
+      <w:proofErr w:type="spellEnd"/>
+      <w:r>
+        <w:rPr>
+          <w:b/>
+          <w:bCs/>
+        </w:rPr>
+        <w:t xml:space="preserve"> </w:t>
+      </w:r>
+      <w:proofErr w:type="spellStart"/>
+      <w:r>
+        <w:rPr>
+          <w:b/>
+          <w:bCs/>
+        </w:rPr>
+        <w:t>melemah</w:t>
+      </w:r>
+      <w:proofErr w:type="spellEnd"/>
+      <w:r>
+        <w:rPr>
+          <w:b/>
+          <w:bCs/>
+        </w:rPr>
+        <w:t>.</w:t>
       </w:r>
     </w:p>
     <w:p>
@@ -849,7 +3049,167 @@
           <w:bCs/>
         </w:rPr>
         <w:br/>
-        <w:t>Ambient, low-tempo, suara detak jantung, bisikan, dan efek suara yang makin intens saat dikejar.</w:t>
+        <w:t xml:space="preserve">Ambient, low-tempo, </w:t>
+      </w:r>
+      <w:proofErr w:type="spellStart"/>
+      <w:r>
+        <w:rPr>
+          <w:b/>
+          <w:bCs/>
+        </w:rPr>
+        <w:t>suara</w:t>
+      </w:r>
+      <w:proofErr w:type="spellEnd"/>
+      <w:r>
+        <w:rPr>
+          <w:b/>
+          <w:bCs/>
+        </w:rPr>
+        <w:t xml:space="preserve"> </w:t>
+      </w:r>
+      <w:proofErr w:type="spellStart"/>
+      <w:r>
+        <w:rPr>
+          <w:b/>
+          <w:bCs/>
+        </w:rPr>
+        <w:t>detak</w:t>
+      </w:r>
+      <w:proofErr w:type="spellEnd"/>
+      <w:r>
+        <w:rPr>
+          <w:b/>
+          <w:bCs/>
+        </w:rPr>
+        <w:t xml:space="preserve"> </w:t>
+      </w:r>
+      <w:proofErr w:type="spellStart"/>
+      <w:r>
+        <w:rPr>
+          <w:b/>
+          <w:bCs/>
+        </w:rPr>
+        <w:t>jantung</w:t>
+      </w:r>
+      <w:proofErr w:type="spellEnd"/>
+      <w:r>
+        <w:rPr>
+          <w:b/>
+          <w:bCs/>
+        </w:rPr>
+        <w:t xml:space="preserve">, </w:t>
+      </w:r>
+      <w:proofErr w:type="spellStart"/>
+      <w:r>
+        <w:rPr>
+          <w:b/>
+          <w:bCs/>
+        </w:rPr>
+        <w:t>bisikan</w:t>
+      </w:r>
+      <w:proofErr w:type="spellEnd"/>
+      <w:r>
+        <w:rPr>
+          <w:b/>
+          <w:bCs/>
+        </w:rPr>
+        <w:t xml:space="preserve">, dan </w:t>
+      </w:r>
+      <w:proofErr w:type="spellStart"/>
+      <w:r>
+        <w:rPr>
+          <w:b/>
+          <w:bCs/>
+        </w:rPr>
+        <w:t>efek</w:t>
+      </w:r>
+      <w:proofErr w:type="spellEnd"/>
+      <w:r>
+        <w:rPr>
+          <w:b/>
+          <w:bCs/>
+        </w:rPr>
+        <w:t xml:space="preserve"> </w:t>
+      </w:r>
+      <w:proofErr w:type="spellStart"/>
+      <w:r>
+        <w:rPr>
+          <w:b/>
+          <w:bCs/>
+        </w:rPr>
+        <w:t>suara</w:t>
+      </w:r>
+      <w:proofErr w:type="spellEnd"/>
+      <w:r>
+        <w:rPr>
+          <w:b/>
+          <w:bCs/>
+        </w:rPr>
+        <w:t xml:space="preserve"> yang </w:t>
+      </w:r>
+      <w:proofErr w:type="spellStart"/>
+      <w:r>
+        <w:rPr>
+          <w:b/>
+          <w:bCs/>
+        </w:rPr>
+        <w:t>makin</w:t>
+      </w:r>
+      <w:proofErr w:type="spellEnd"/>
+      <w:r>
+        <w:rPr>
+          <w:b/>
+          <w:bCs/>
+        </w:rPr>
+        <w:t xml:space="preserve"> </w:t>
+      </w:r>
+      <w:proofErr w:type="spellStart"/>
+      <w:r>
+        <w:rPr>
+          <w:b/>
+          <w:bCs/>
+        </w:rPr>
+        <w:t>intens</w:t>
+      </w:r>
+      <w:proofErr w:type="spellEnd"/>
+      <w:r>
+        <w:rPr>
+          <w:b/>
+          <w:bCs/>
+        </w:rPr>
+        <w:t xml:space="preserve"> </w:t>
+      </w:r>
+      <w:proofErr w:type="spellStart"/>
+      <w:r>
+        <w:rPr>
+          <w:b/>
+          <w:bCs/>
+        </w:rPr>
+        <w:t>saat</w:t>
+      </w:r>
+      <w:proofErr w:type="spellEnd"/>
+      <w:r>
+        <w:rPr>
+          <w:b/>
+          <w:bCs/>
+        </w:rPr>
+        <w:t xml:space="preserve"> </w:t>
+      </w:r>
+      <w:proofErr w:type="spellStart"/>
+      <w:r>
+        <w:rPr>
+          <w:b/>
+          <w:bCs/>
+        </w:rPr>
+        <w:t>dikejar</w:t>
+      </w:r>
+      <w:proofErr w:type="spellEnd"/>
+      <w:r>
+        <w:rPr>
+          <w:b/>
+          <w:bCs/>
+        </w:rPr>
+        <w:t>.</w:t>
       </w:r>
     </w:p>
     <w:p>
@@ -900,8 +3260,33 @@
           <w:b/>
           <w:bCs/>
         </w:rPr>
-        <w:t>Level semakin sulit</w:t>
-      </w:r>
+        <w:t xml:space="preserve">Level </w:t>
+      </w:r>
+      <w:proofErr w:type="spellStart"/>
+      <w:r>
+        <w:rPr>
+          <w:b/>
+          <w:bCs/>
+        </w:rPr>
+        <w:t>semakin</w:t>
+      </w:r>
+      <w:proofErr w:type="spellEnd"/>
+      <w:r>
+        <w:rPr>
+          <w:b/>
+          <w:bCs/>
+        </w:rPr>
+        <w:t xml:space="preserve"> </w:t>
+      </w:r>
+      <w:proofErr w:type="spellStart"/>
+      <w:r>
+        <w:rPr>
+          <w:b/>
+          <w:bCs/>
+        </w:rPr>
+        <w:t>sulit</w:t>
+      </w:r>
+      <w:proofErr w:type="spellEnd"/>
     </w:p>
     <w:p>
       <w:pPr>
@@ -919,8 +3304,33 @@
           <w:b/>
           <w:bCs/>
         </w:rPr>
-        <w:t>Puzzle makin kompleks</w:t>
-      </w:r>
+        <w:t xml:space="preserve">Puzzle </w:t>
+      </w:r>
+      <w:proofErr w:type="spellStart"/>
+      <w:r>
+        <w:rPr>
+          <w:b/>
+          <w:bCs/>
+        </w:rPr>
+        <w:t>makin</w:t>
+      </w:r>
+      <w:proofErr w:type="spellEnd"/>
+      <w:r>
+        <w:rPr>
+          <w:b/>
+          <w:bCs/>
+        </w:rPr>
+        <w:t xml:space="preserve"> </w:t>
+      </w:r>
+      <w:proofErr w:type="spellStart"/>
+      <w:r>
+        <w:rPr>
+          <w:b/>
+          <w:bCs/>
+        </w:rPr>
+        <w:t>kompleks</w:t>
+      </w:r>
+      <w:proofErr w:type="spellEnd"/>
     </w:p>
     <w:p>
       <w:pPr>
@@ -938,7 +3348,55 @@
           <w:b/>
           <w:bCs/>
         </w:rPr>
-        <w:t>Story terungkap lewat lingkungan (environmental storytelling)</w:t>
+        <w:t xml:space="preserve">Story </w:t>
+      </w:r>
+      <w:proofErr w:type="spellStart"/>
+      <w:r>
+        <w:rPr>
+          <w:b/>
+          <w:bCs/>
+        </w:rPr>
+        <w:t>terungkap</w:t>
+      </w:r>
+      <w:proofErr w:type="spellEnd"/>
+      <w:r>
+        <w:rPr>
+          <w:b/>
+          <w:bCs/>
+        </w:rPr>
+        <w:t xml:space="preserve"> </w:t>
+      </w:r>
+      <w:proofErr w:type="spellStart"/>
+      <w:r>
+        <w:rPr>
+          <w:b/>
+          <w:bCs/>
+        </w:rPr>
+        <w:t>lewat</w:t>
+      </w:r>
+      <w:proofErr w:type="spellEnd"/>
+      <w:r>
+        <w:rPr>
+          <w:b/>
+          <w:bCs/>
+        </w:rPr>
+        <w:t xml:space="preserve"> </w:t>
+      </w:r>
+      <w:proofErr w:type="spellStart"/>
+      <w:r>
+        <w:rPr>
+          <w:b/>
+          <w:bCs/>
+        </w:rPr>
+        <w:t>lingkungan</w:t>
+      </w:r>
+      <w:proofErr w:type="spellEnd"/>
+      <w:r>
+        <w:rPr>
+          <w:b/>
+          <w:bCs/>
+        </w:rPr>
+        <w:t xml:space="preserve"> (environmental storytelling)</w:t>
       </w:r>
     </w:p>
     <w:p>
@@ -957,8 +3415,65 @@
           <w:b/>
           <w:bCs/>
         </w:rPr>
-        <w:t>Ending berbeda tergantung performa pemain</w:t>
-      </w:r>
+        <w:t xml:space="preserve">Ending </w:t>
+      </w:r>
+      <w:proofErr w:type="spellStart"/>
+      <w:r>
+        <w:rPr>
+          <w:b/>
+          <w:bCs/>
+        </w:rPr>
+        <w:t>berbeda</w:t>
+      </w:r>
+      <w:proofErr w:type="spellEnd"/>
+      <w:r>
+        <w:rPr>
+          <w:b/>
+          <w:bCs/>
+        </w:rPr>
+        <w:t xml:space="preserve"> </w:t>
+      </w:r>
+      <w:proofErr w:type="spellStart"/>
+      <w:r>
+        <w:rPr>
+          <w:b/>
+          <w:bCs/>
+        </w:rPr>
+        <w:t>tergantung</w:t>
+      </w:r>
+      <w:proofErr w:type="spellEnd"/>
+      <w:r>
+        <w:rPr>
+          <w:b/>
+          <w:bCs/>
+        </w:rPr>
+        <w:t xml:space="preserve"> </w:t>
+      </w:r>
+      <w:proofErr w:type="spellStart"/>
+      <w:r>
+        <w:rPr>
+          <w:b/>
+          <w:bCs/>
+        </w:rPr>
+        <w:t>performa</w:t>
+      </w:r>
+      <w:proofErr w:type="spellEnd"/>
+      <w:r>
+        <w:rPr>
+          <w:b/>
+          <w:bCs/>
+        </w:rPr>
+        <w:t xml:space="preserve"> </w:t>
+      </w:r>
+      <w:proofErr w:type="spellStart"/>
+      <w:r>
+        <w:rPr>
+          <w:b/>
+          <w:bCs/>
+        </w:rPr>
+        <w:t>pemain</w:t>
+      </w:r>
+      <w:proofErr w:type="spellEnd"/>
     </w:p>
     <w:p>
       <w:pPr>
@@ -1048,12 +3563,37 @@
           <w:bCs/>
         </w:rPr>
       </w:pPr>
-      <w:r>
-        <w:rPr>
-          <w:b/>
-          <w:bCs/>
-        </w:rPr>
-        <w:t>Catatan Teknis Penting:</w:t>
+      <w:proofErr w:type="spellStart"/>
+      <w:r>
+        <w:rPr>
+          <w:b/>
+          <w:bCs/>
+        </w:rPr>
+        <w:t>Catatan</w:t>
+      </w:r>
+      <w:proofErr w:type="spellEnd"/>
+      <w:r>
+        <w:rPr>
+          <w:b/>
+          <w:bCs/>
+        </w:rPr>
+        <w:t xml:space="preserve"> Teknis </w:t>
+      </w:r>
+      <w:proofErr w:type="spellStart"/>
+      <w:r>
+        <w:rPr>
+          <w:b/>
+          <w:bCs/>
+        </w:rPr>
+        <w:t>Penting</w:t>
+      </w:r>
+      <w:proofErr w:type="spellEnd"/>
+      <w:r>
+        <w:rPr>
+          <w:b/>
+          <w:bCs/>
+        </w:rPr>
+        <w:t>:</w:t>
       </w:r>
       <w:r>
         <w:rPr>
@@ -1061,7 +3601,125 @@
           <w:bCs/>
         </w:rPr>
         <w:br/>
-        <w:t>Sistem checkpoint terbatas untuk meningkatkan tekanan psikologis pemain.</w:t>
+      </w:r>
+      <w:proofErr w:type="spellStart"/>
+      <w:r>
+        <w:rPr>
+          <w:b/>
+          <w:bCs/>
+        </w:rPr>
+        <w:t>Sistem</w:t>
+      </w:r>
+      <w:proofErr w:type="spellEnd"/>
+      <w:r>
+        <w:rPr>
+          <w:b/>
+          <w:bCs/>
+        </w:rPr>
+        <w:t xml:space="preserve"> checkpoint </w:t>
+      </w:r>
+      <w:proofErr w:type="spellStart"/>
+      <w:r>
+        <w:rPr>
+          <w:b/>
+          <w:bCs/>
+        </w:rPr>
+        <w:t>terbatas</w:t>
+      </w:r>
+      <w:proofErr w:type="spellEnd"/>
+      <w:r>
+        <w:rPr>
+          <w:b/>
+          <w:bCs/>
+        </w:rPr>
+        <w:t xml:space="preserve"> </w:t>
+      </w:r>
+      <w:proofErr w:type="spellStart"/>
+      <w:r>
+        <w:rPr>
+          <w:b/>
+          <w:bCs/>
+        </w:rPr>
+        <w:t>untuk</w:t>
+      </w:r>
+      <w:proofErr w:type="spellEnd"/>
+      <w:r>
+        <w:rPr>
+          <w:b/>
+          <w:bCs/>
+        </w:rPr>
+        <w:t xml:space="preserve"> </w:t>
+      </w:r>
+      <w:proofErr w:type="spellStart"/>
+      <w:r>
+        <w:rPr>
+          <w:b/>
+          <w:bCs/>
+        </w:rPr>
+        <w:t>meningkatkan</w:t>
+      </w:r>
+      <w:proofErr w:type="spellEnd"/>
+      <w:r>
+        <w:rPr>
+          <w:b/>
+          <w:bCs/>
+        </w:rPr>
+        <w:t xml:space="preserve"> </w:t>
+      </w:r>
+      <w:proofErr w:type="spellStart"/>
+      <w:r>
+        <w:rPr>
+          <w:b/>
+          <w:bCs/>
+        </w:rPr>
+        <w:t>tekanan</w:t>
+      </w:r>
+      <w:proofErr w:type="spellEnd"/>
+      <w:r>
+        <w:rPr>
+          <w:b/>
+          <w:bCs/>
+        </w:rPr>
+        <w:t xml:space="preserve"> </w:t>
+      </w:r>
+      <w:proofErr w:type="spellStart"/>
+      <w:r>
+        <w:rPr>
+          <w:b/>
+          <w:bCs/>
+        </w:rPr>
+        <w:t>P</w:t>
+      </w:r>
+      <w:r>
+        <w:rPr>
+          <w:b/>
+          <w:bCs/>
+        </w:rPr>
+        <w:t>sikologis</w:t>
+      </w:r>
+      <w:proofErr w:type="spellEnd"/>
+      <w:r>
+        <w:rPr>
+          <w:b/>
+          <w:bCs/>
+        </w:rPr>
+        <w:t xml:space="preserve"> </w:t>
+      </w:r>
+      <w:proofErr w:type="spellStart"/>
+      <w:r>
+        <w:rPr>
+          <w:b/>
+          <w:bCs/>
+        </w:rPr>
+        <w:t>pemain</w:t>
+      </w:r>
+      <w:proofErr w:type="spellEnd"/>
+      <w:r>
+        <w:rPr>
+          <w:b/>
+          <w:bCs/>
+        </w:rPr>
+        <w:t>.</w:t>
       </w:r>
     </w:p>
     <w:p/>

</xml_diff>